<commit_message>
updated documentation with AAI and VVI
</commit_message>
<xml_diff>
--- a/Assignment1/Documentation/Part 2.docx
+++ b/Assignment1/Documentation/Part 2.docx
@@ -281,18 +281,8 @@
           <w:sz w:val="28"/>
           <w:szCs w:val="28"/>
         </w:rPr>
-        <w:t xml:space="preserve">Connor </w:t>
+        <w:t>Connor Usaty</w:t>
       </w:r>
-      <w:proofErr w:type="spellStart"/>
-      <w:r>
-        <w:rPr>
-          <w:rFonts w:ascii="Times New Roman" w:hAnsi="Times New Roman" w:cs="Times New Roman"/>
-          <w:sz w:val="28"/>
-          <w:szCs w:val="28"/>
-        </w:rPr>
-        <w:t>Usaty</w:t>
-      </w:r>
-      <w:proofErr w:type="spellEnd"/>
       <w:r>
         <w:rPr>
           <w:rFonts w:ascii="Times New Roman" w:hAnsi="Times New Roman" w:cs="Times New Roman"/>
@@ -753,7 +743,6 @@
         </w:rPr>
         <w:t xml:space="preserve">            3.1.9 </w:t>
       </w:r>
-      <w:proofErr w:type="spellStart"/>
       <w:r>
         <w:rPr>
           <w:rFonts w:ascii="Times New Roman" w:hAnsi="Times New Roman" w:cs="Times New Roman"/>
@@ -762,7 +751,6 @@
         </w:rPr>
         <w:t>Stateflow</w:t>
       </w:r>
-      <w:proofErr w:type="spellEnd"/>
       <w:r>
         <w:rPr>
           <w:rFonts w:ascii="Times New Roman" w:hAnsi="Times New Roman" w:cs="Times New Roman"/>
@@ -959,25 +947,7 @@
           <w:sz w:val="21"/>
           <w:szCs w:val="21"/>
         </w:rPr>
-        <w:t xml:space="preserve">            3.2.7 </w:t>
-      </w:r>
-      <w:proofErr w:type="spellStart"/>
-      <w:r>
-        <w:rPr>
-          <w:rFonts w:ascii="Times New Roman" w:hAnsi="Times New Roman" w:cs="Times New Roman"/>
-          <w:sz w:val="21"/>
-          <w:szCs w:val="21"/>
-        </w:rPr>
-        <w:t>Stateflow</w:t>
-      </w:r>
-      <w:proofErr w:type="spellEnd"/>
-      <w:r>
-        <w:rPr>
-          <w:rFonts w:ascii="Times New Roman" w:hAnsi="Times New Roman" w:cs="Times New Roman"/>
-          <w:sz w:val="21"/>
-          <w:szCs w:val="21"/>
-        </w:rPr>
-        <w:t>………………………………………………………………………………………..</w:t>
+        <w:t xml:space="preserve">            3.2.7 Stateflow………………………………………………………………………………………..</w:t>
       </w:r>
     </w:p>
     <w:p>
@@ -1350,14 +1320,12 @@
                 <w:rFonts w:ascii="Times New Roman" w:hAnsi="Times New Roman" w:cs="Times New Roman"/>
               </w:rPr>
             </w:pPr>
-            <w:proofErr w:type="spellStart"/>
             <w:r>
               <w:rPr>
                 <w:rFonts w:ascii="Times New Roman" w:hAnsi="Times New Roman" w:cs="Times New Roman"/>
               </w:rPr>
               <w:t>ms</w:t>
             </w:r>
-            <w:proofErr w:type="spellEnd"/>
           </w:p>
         </w:tc>
         <w:tc>
@@ -1405,14 +1373,12 @@
                 <w:rFonts w:ascii="Times New Roman" w:hAnsi="Times New Roman" w:cs="Times New Roman"/>
               </w:rPr>
             </w:pPr>
-            <w:proofErr w:type="spellStart"/>
             <w:r>
               <w:rPr>
                 <w:rFonts w:ascii="Times New Roman" w:hAnsi="Times New Roman" w:cs="Times New Roman"/>
               </w:rPr>
               <w:t>Pul_detect_in_atr</w:t>
             </w:r>
-            <w:proofErr w:type="spellEnd"/>
           </w:p>
         </w:tc>
         <w:tc>
@@ -1485,14 +1451,12 @@
                 <w:rFonts w:ascii="Times New Roman" w:hAnsi="Times New Roman" w:cs="Times New Roman"/>
               </w:rPr>
             </w:pPr>
-            <w:proofErr w:type="spellStart"/>
             <w:r>
               <w:rPr>
                 <w:rFonts w:ascii="Times New Roman" w:hAnsi="Times New Roman" w:cs="Times New Roman"/>
               </w:rPr>
               <w:t>Pul_detect_in_ven</w:t>
             </w:r>
-            <w:proofErr w:type="spellEnd"/>
           </w:p>
         </w:tc>
         <w:tc>
@@ -1565,14 +1529,12 @@
                 <w:rFonts w:ascii="Times New Roman" w:hAnsi="Times New Roman" w:cs="Times New Roman"/>
               </w:rPr>
             </w:pPr>
-            <w:proofErr w:type="spellStart"/>
             <w:r>
               <w:rPr>
                 <w:rFonts w:ascii="Times New Roman" w:hAnsi="Times New Roman" w:cs="Times New Roman"/>
               </w:rPr>
               <w:t>s_atrialPaceStart</w:t>
             </w:r>
-            <w:proofErr w:type="spellEnd"/>
           </w:p>
         </w:tc>
         <w:tc>
@@ -1645,14 +1607,12 @@
                 <w:rFonts w:ascii="Times New Roman" w:hAnsi="Times New Roman" w:cs="Times New Roman"/>
               </w:rPr>
             </w:pPr>
-            <w:proofErr w:type="spellStart"/>
             <w:r>
               <w:rPr>
                 <w:rFonts w:ascii="Times New Roman" w:hAnsi="Times New Roman" w:cs="Times New Roman"/>
               </w:rPr>
               <w:t>s_ventricularPaceStart</w:t>
             </w:r>
-            <w:proofErr w:type="spellEnd"/>
           </w:p>
         </w:tc>
         <w:tc>
@@ -1733,14 +1693,12 @@
                 <w:rFonts w:ascii="Times New Roman" w:hAnsi="Times New Roman" w:cs="Times New Roman"/>
               </w:rPr>
             </w:pPr>
-            <w:proofErr w:type="spellStart"/>
             <w:r>
               <w:rPr>
                 <w:rFonts w:ascii="Times New Roman" w:hAnsi="Times New Roman" w:cs="Times New Roman"/>
               </w:rPr>
               <w:t>s_paceStart</w:t>
             </w:r>
-            <w:proofErr w:type="spellEnd"/>
           </w:p>
         </w:tc>
         <w:tc>
@@ -1777,21 +1735,7 @@
               <w:rPr>
                 <w:rFonts w:ascii="Times New Roman" w:hAnsi="Times New Roman" w:cs="Times New Roman"/>
               </w:rPr>
-              <w:t xml:space="preserve">Output will be </w:t>
-            </w:r>
-            <w:proofErr w:type="spellStart"/>
-            <w:r>
-              <w:rPr>
-                <w:rFonts w:ascii="Times New Roman" w:hAnsi="Times New Roman" w:cs="Times New Roman"/>
-              </w:rPr>
-              <w:t>paceStart</w:t>
-            </w:r>
-            <w:proofErr w:type="spellEnd"/>
-            <w:r>
-              <w:rPr>
-                <w:rFonts w:ascii="Times New Roman" w:hAnsi="Times New Roman" w:cs="Times New Roman"/>
-              </w:rPr>
-              <w:t xml:space="preserve"> regardless of Atrium or Ventricle</w:t>
+              <w:t>Output will be paceStart regardless of Atrium or Ventricle</w:t>
             </w:r>
           </w:p>
         </w:tc>
@@ -1938,18 +1882,8 @@
                 <w:b/>
                 <w:bCs/>
               </w:rPr>
-              <w:t>Value/Range/</w:t>
-            </w:r>
-            <w:proofErr w:type="spellStart"/>
-            <w:r>
-              <w:rPr>
-                <w:rFonts w:ascii="Times New Roman" w:hAnsi="Times New Roman" w:cs="Times New Roman"/>
-                <w:b/>
-                <w:bCs/>
-              </w:rPr>
-              <w:t>ToI</w:t>
-            </w:r>
-            <w:proofErr w:type="spellEnd"/>
+              <w:t>Value/Range/ToI</w:t>
+            </w:r>
           </w:p>
         </w:tc>
       </w:tr>
@@ -1965,14 +1899,12 @@
                 <w:rFonts w:ascii="Times New Roman" w:hAnsi="Times New Roman" w:cs="Times New Roman"/>
               </w:rPr>
             </w:pPr>
-            <w:proofErr w:type="spellStart"/>
             <w:r>
               <w:rPr>
                 <w:rFonts w:ascii="Times New Roman" w:hAnsi="Times New Roman" w:cs="Times New Roman"/>
               </w:rPr>
               <w:t>p_pacingMode</w:t>
             </w:r>
-            <w:proofErr w:type="spellEnd"/>
           </w:p>
         </w:tc>
         <w:tc>
@@ -2045,14 +1977,12 @@
                 <w:rFonts w:ascii="Times New Roman" w:hAnsi="Times New Roman" w:cs="Times New Roman"/>
               </w:rPr>
             </w:pPr>
-            <w:proofErr w:type="spellStart"/>
             <w:r>
               <w:rPr>
                 <w:rFonts w:ascii="Times New Roman" w:hAnsi="Times New Roman" w:cs="Times New Roman"/>
               </w:rPr>
               <w:t>p_ventricularPulseAmplitude</w:t>
             </w:r>
-            <w:proofErr w:type="spellEnd"/>
           </w:p>
         </w:tc>
         <w:tc>
@@ -2131,14 +2061,12 @@
                 <w:rFonts w:ascii="Times New Roman" w:hAnsi="Times New Roman" w:cs="Times New Roman"/>
               </w:rPr>
             </w:pPr>
-            <w:proofErr w:type="spellStart"/>
             <w:r>
               <w:rPr>
                 <w:rFonts w:ascii="Times New Roman" w:hAnsi="Times New Roman" w:cs="Times New Roman"/>
               </w:rPr>
               <w:t>p_ventricularPulseWidth</w:t>
             </w:r>
-            <w:proofErr w:type="spellEnd"/>
           </w:p>
         </w:tc>
         <w:tc>
@@ -2152,7 +2080,6 @@
                 <w:rFonts w:ascii="Times New Roman" w:hAnsi="Times New Roman" w:cs="Times New Roman"/>
               </w:rPr>
             </w:pPr>
-            <w:proofErr w:type="spellStart"/>
             <w:r>
               <w:rPr>
                 <w:rFonts w:ascii="Times New Roman" w:hAnsi="Times New Roman" w:cs="Times New Roman"/>
@@ -2165,7 +2092,6 @@
               </w:rPr>
               <w:t>s</w:t>
             </w:r>
-            <w:proofErr w:type="spellEnd"/>
           </w:p>
         </w:tc>
         <w:tc>
@@ -2219,14 +2145,12 @@
                 <w:rFonts w:ascii="Times New Roman" w:hAnsi="Times New Roman" w:cs="Times New Roman"/>
               </w:rPr>
             </w:pPr>
-            <w:proofErr w:type="spellStart"/>
             <w:r>
               <w:rPr>
                 <w:rFonts w:ascii="Times New Roman" w:hAnsi="Times New Roman" w:cs="Times New Roman"/>
               </w:rPr>
               <w:t>p_atrialAmplitude</w:t>
             </w:r>
-            <w:proofErr w:type="spellEnd"/>
           </w:p>
         </w:tc>
         <w:tc>
@@ -2299,14 +2223,12 @@
                 <w:rFonts w:ascii="Times New Roman" w:hAnsi="Times New Roman" w:cs="Times New Roman"/>
               </w:rPr>
             </w:pPr>
-            <w:proofErr w:type="spellStart"/>
             <w:r>
               <w:rPr>
                 <w:rFonts w:ascii="Times New Roman" w:hAnsi="Times New Roman" w:cs="Times New Roman"/>
               </w:rPr>
               <w:t>p_atrialPulseWidth</w:t>
             </w:r>
-            <w:proofErr w:type="spellEnd"/>
           </w:p>
         </w:tc>
         <w:tc>
@@ -2320,7 +2242,6 @@
                 <w:rFonts w:ascii="Times New Roman" w:hAnsi="Times New Roman" w:cs="Times New Roman"/>
               </w:rPr>
             </w:pPr>
-            <w:proofErr w:type="spellStart"/>
             <w:r>
               <w:rPr>
                 <w:rFonts w:ascii="Times New Roman" w:hAnsi="Times New Roman" w:cs="Times New Roman"/>
@@ -2333,7 +2254,6 @@
               </w:rPr>
               <w:t>s</w:t>
             </w:r>
-            <w:proofErr w:type="spellEnd"/>
           </w:p>
         </w:tc>
         <w:tc>
@@ -2520,14 +2440,12 @@
                 <w:rFonts w:ascii="Times New Roman" w:hAnsi="Times New Roman" w:cs="Times New Roman"/>
               </w:rPr>
             </w:pPr>
-            <w:proofErr w:type="spellStart"/>
             <w:r>
               <w:rPr>
                 <w:rFonts w:ascii="Times New Roman" w:hAnsi="Times New Roman" w:cs="Times New Roman"/>
               </w:rPr>
               <w:t>s_atrialPaceStart</w:t>
             </w:r>
-            <w:proofErr w:type="spellEnd"/>
           </w:p>
         </w:tc>
         <w:tc>
@@ -2600,14 +2518,12 @@
                 <w:rFonts w:ascii="Times New Roman" w:hAnsi="Times New Roman" w:cs="Times New Roman"/>
               </w:rPr>
             </w:pPr>
-            <w:proofErr w:type="spellStart"/>
             <w:r>
               <w:rPr>
                 <w:rFonts w:ascii="Times New Roman" w:hAnsi="Times New Roman" w:cs="Times New Roman"/>
               </w:rPr>
               <w:t>s_ventricularPaceStart</w:t>
             </w:r>
-            <w:proofErr w:type="spellEnd"/>
           </w:p>
         </w:tc>
         <w:tc>
@@ -2688,14 +2604,12 @@
                 <w:rFonts w:ascii="Times New Roman" w:hAnsi="Times New Roman" w:cs="Times New Roman"/>
               </w:rPr>
             </w:pPr>
-            <w:proofErr w:type="spellStart"/>
             <w:r>
               <w:rPr>
                 <w:rFonts w:ascii="Times New Roman" w:hAnsi="Times New Roman" w:cs="Times New Roman"/>
               </w:rPr>
               <w:t>s_paceStart</w:t>
             </w:r>
-            <w:proofErr w:type="spellEnd"/>
           </w:p>
         </w:tc>
         <w:tc>
@@ -2732,21 +2646,7 @@
               <w:rPr>
                 <w:rFonts w:ascii="Times New Roman" w:hAnsi="Times New Roman" w:cs="Times New Roman"/>
               </w:rPr>
-              <w:t xml:space="preserve">Output will be </w:t>
-            </w:r>
-            <w:proofErr w:type="spellStart"/>
-            <w:r>
-              <w:rPr>
-                <w:rFonts w:ascii="Times New Roman" w:hAnsi="Times New Roman" w:cs="Times New Roman"/>
-              </w:rPr>
-              <w:t>paceStart</w:t>
-            </w:r>
-            <w:proofErr w:type="spellEnd"/>
-            <w:r>
-              <w:rPr>
-                <w:rFonts w:ascii="Times New Roman" w:hAnsi="Times New Roman" w:cs="Times New Roman"/>
-              </w:rPr>
-              <w:t xml:space="preserve"> regardless of Atrium or Ventricle</w:t>
+              <w:t>Output will be paceStart regardless of Atrium or Ventricle</w:t>
             </w:r>
           </w:p>
         </w:tc>
@@ -2884,49 +2784,7 @@
         <w:rPr>
           <w:rFonts w:ascii="Times New Roman" w:hAnsi="Times New Roman" w:cs="Times New Roman"/>
         </w:rPr>
-        <w:t xml:space="preserve">The pacing component regulates the control signals and the pacing reference pulse width modulation in the pacing circuitry. </w:t>
-      </w:r>
-      <w:proofErr w:type="spellStart"/>
-      <w:r>
-        <w:rPr>
-          <w:rFonts w:ascii="Times New Roman" w:hAnsi="Times New Roman" w:cs="Times New Roman"/>
-        </w:rPr>
-        <w:t>s_atrialPaceStart</w:t>
-      </w:r>
-      <w:proofErr w:type="spellEnd"/>
-      <w:r>
-        <w:rPr>
-          <w:rFonts w:ascii="Times New Roman" w:hAnsi="Times New Roman" w:cs="Times New Roman"/>
-        </w:rPr>
-        <w:t xml:space="preserve"> and </w:t>
-      </w:r>
-      <w:proofErr w:type="spellStart"/>
-      <w:r>
-        <w:rPr>
-          <w:rFonts w:ascii="Times New Roman" w:hAnsi="Times New Roman" w:cs="Times New Roman"/>
-        </w:rPr>
-        <w:t>s_ventricularPaceStart</w:t>
-      </w:r>
-      <w:proofErr w:type="spellEnd"/>
-      <w:r>
-        <w:rPr>
-          <w:rFonts w:ascii="Times New Roman" w:hAnsi="Times New Roman" w:cs="Times New Roman"/>
-        </w:rPr>
-        <w:t xml:space="preserve">, both of which are typically false, are its two input signals. The correct control signals are programmed to pace the correct chamber when a 1 </w:t>
-      </w:r>
-      <w:proofErr w:type="spellStart"/>
-      <w:r>
-        <w:rPr>
-          <w:rFonts w:ascii="Times New Roman" w:hAnsi="Times New Roman" w:cs="Times New Roman"/>
-        </w:rPr>
-        <w:t>ms</w:t>
-      </w:r>
-      <w:proofErr w:type="spellEnd"/>
-      <w:r>
-        <w:rPr>
-          <w:rFonts w:ascii="Times New Roman" w:hAnsi="Times New Roman" w:cs="Times New Roman"/>
-        </w:rPr>
-        <w:t xml:space="preserve"> pulse is detected on either.</w:t>
+        <w:t>The pacing component regulates the control signals and the pacing reference pulse width modulation in the pacing circuitry. s_atrialPaceStart and s_ventricularPaceStart, both of which are typically false, are its two input signals. The correct control signals are programmed to pace the correct chamber when a 1 ms pulse is detected on either.</w:t>
       </w:r>
     </w:p>
     <w:p>
@@ -3183,14 +3041,12 @@
                 <w:szCs w:val="20"/>
               </w:rPr>
             </w:pPr>
-            <w:proofErr w:type="spellStart"/>
             <w:r>
               <w:rPr>
                 <w:rFonts w:ascii="Times New Roman" w:hAnsi="Times New Roman" w:cs="Times New Roman"/>
               </w:rPr>
               <w:t>s_atrialPaceStart</w:t>
             </w:r>
-            <w:proofErr w:type="spellEnd"/>
           </w:p>
         </w:tc>
         <w:tc>
@@ -3254,14 +3110,12 @@
                 <w:szCs w:val="20"/>
               </w:rPr>
             </w:pPr>
-            <w:proofErr w:type="spellStart"/>
             <w:r>
               <w:rPr>
                 <w:rFonts w:ascii="Times New Roman" w:hAnsi="Times New Roman" w:cs="Times New Roman"/>
               </w:rPr>
               <w:t>s_ventricularPaceStart</w:t>
             </w:r>
-            <w:proofErr w:type="spellEnd"/>
           </w:p>
         </w:tc>
         <w:tc>
@@ -3466,14 +3320,12 @@
                 <w:szCs w:val="20"/>
               </w:rPr>
             </w:pPr>
-            <w:proofErr w:type="spellStart"/>
             <w:r>
               <w:rPr>
                 <w:rFonts w:ascii="Times New Roman" w:hAnsi="Times New Roman" w:cs="Times New Roman"/>
               </w:rPr>
               <w:t>p_pacingMode</w:t>
             </w:r>
-            <w:proofErr w:type="spellEnd"/>
           </w:p>
         </w:tc>
         <w:tc>
@@ -3537,14 +3389,12 @@
                 <w:szCs w:val="20"/>
               </w:rPr>
             </w:pPr>
-            <w:proofErr w:type="spellStart"/>
             <w:r>
               <w:rPr>
                 <w:rFonts w:ascii="Times New Roman" w:hAnsi="Times New Roman" w:cs="Times New Roman"/>
               </w:rPr>
               <w:t>p_ventricularPulseAmplitude</w:t>
             </w:r>
-            <w:proofErr w:type="spellEnd"/>
           </w:p>
         </w:tc>
         <w:tc>
@@ -3608,14 +3458,12 @@
                 <w:szCs w:val="20"/>
               </w:rPr>
             </w:pPr>
-            <w:proofErr w:type="spellStart"/>
             <w:r>
               <w:rPr>
                 <w:rFonts w:ascii="Times New Roman" w:hAnsi="Times New Roman" w:cs="Times New Roman"/>
               </w:rPr>
               <w:t>p_ventricularPulseWidth</w:t>
             </w:r>
-            <w:proofErr w:type="spellEnd"/>
           </w:p>
         </w:tc>
         <w:tc>
@@ -3679,14 +3527,12 @@
                 <w:szCs w:val="20"/>
               </w:rPr>
             </w:pPr>
-            <w:proofErr w:type="spellStart"/>
             <w:r>
               <w:rPr>
                 <w:rFonts w:ascii="Times New Roman" w:hAnsi="Times New Roman" w:cs="Times New Roman"/>
               </w:rPr>
               <w:t>p_atrialAmplitude</w:t>
             </w:r>
-            <w:proofErr w:type="spellEnd"/>
           </w:p>
         </w:tc>
         <w:tc>
@@ -3750,14 +3596,12 @@
                 <w:szCs w:val="20"/>
               </w:rPr>
             </w:pPr>
-            <w:proofErr w:type="spellStart"/>
             <w:r>
               <w:rPr>
                 <w:rFonts w:ascii="Times New Roman" w:hAnsi="Times New Roman" w:cs="Times New Roman"/>
               </w:rPr>
               <w:t>p_atrialPulseWidth</w:t>
             </w:r>
-            <w:proofErr w:type="spellEnd"/>
           </w:p>
         </w:tc>
         <w:tc>
@@ -3941,14 +3785,12 @@
                 <w:rFonts w:ascii="Times New Roman" w:hAnsi="Times New Roman" w:cs="Times New Roman"/>
               </w:rPr>
             </w:pPr>
-            <w:proofErr w:type="spellStart"/>
             <w:r>
               <w:rPr>
                 <w:rFonts w:ascii="Times New Roman" w:hAnsi="Times New Roman" w:cs="Times New Roman"/>
               </w:rPr>
               <w:t>s_atrialPaceStart</w:t>
             </w:r>
-            <w:proofErr w:type="spellEnd"/>
           </w:p>
         </w:tc>
         <w:tc>
@@ -4002,14 +3844,12 @@
                 <w:rFonts w:ascii="Times New Roman" w:hAnsi="Times New Roman" w:cs="Times New Roman"/>
               </w:rPr>
             </w:pPr>
-            <w:proofErr w:type="spellStart"/>
             <w:r>
               <w:rPr>
                 <w:rFonts w:ascii="Times New Roman" w:hAnsi="Times New Roman" w:cs="Times New Roman"/>
               </w:rPr>
               <w:t>s_ventricularPaceStart</w:t>
             </w:r>
-            <w:proofErr w:type="spellEnd"/>
           </w:p>
         </w:tc>
         <w:tc>
@@ -4063,14 +3903,12 @@
                 <w:rFonts w:ascii="Times New Roman" w:hAnsi="Times New Roman" w:cs="Times New Roman"/>
               </w:rPr>
             </w:pPr>
-            <w:proofErr w:type="spellStart"/>
             <w:r>
               <w:rPr>
                 <w:rFonts w:ascii="Times New Roman" w:hAnsi="Times New Roman" w:cs="Times New Roman"/>
               </w:rPr>
               <w:t>s_paceStart</w:t>
             </w:r>
-            <w:proofErr w:type="spellEnd"/>
           </w:p>
         </w:tc>
         <w:tc>
@@ -4148,6 +3986,458 @@
         <w:t>Initial Values</w:t>
       </w:r>
     </w:p>
+    <w:tbl>
+      <w:tblPr>
+        <w:tblStyle w:val="TableGrid"/>
+        <w:tblW w:w="0" w:type="auto"/>
+        <w:tblLook w:val="04A0" w:firstRow="1" w:lastRow="0" w:firstColumn="1" w:lastColumn="0" w:noHBand="0" w:noVBand="1"/>
+      </w:tblPr>
+      <w:tblGrid>
+        <w:gridCol w:w="3116"/>
+        <w:gridCol w:w="3117"/>
+        <w:gridCol w:w="3117"/>
+      </w:tblGrid>
+      <w:tr>
+        <w:tc>
+          <w:tcPr>
+            <w:tcW w:w="3116" w:type="dxa"/>
+          </w:tcPr>
+          <w:p>
+            <w:pPr>
+              <w:jc w:val="center"/>
+              <w:rPr>
+                <w:rFonts w:ascii="Times New Roman" w:hAnsi="Times New Roman" w:cs="Times New Roman"/>
+                <w:b/>
+                <w:bCs/>
+                <w:sz w:val="20"/>
+                <w:szCs w:val="20"/>
+              </w:rPr>
+            </w:pPr>
+            <w:r>
+              <w:rPr>
+                <w:rFonts w:ascii="Times New Roman" w:hAnsi="Times New Roman" w:cs="Times New Roman"/>
+                <w:b/>
+                <w:bCs/>
+                <w:sz w:val="20"/>
+                <w:szCs w:val="20"/>
+              </w:rPr>
+              <w:t>Name</w:t>
+            </w:r>
+          </w:p>
+        </w:tc>
+        <w:tc>
+          <w:tcPr>
+            <w:tcW w:w="3117" w:type="dxa"/>
+          </w:tcPr>
+          <w:p>
+            <w:pPr>
+              <w:jc w:val="center"/>
+              <w:rPr>
+                <w:rFonts w:ascii="Times New Roman" w:hAnsi="Times New Roman" w:cs="Times New Roman"/>
+                <w:b/>
+                <w:bCs/>
+                <w:sz w:val="20"/>
+                <w:szCs w:val="20"/>
+              </w:rPr>
+            </w:pPr>
+            <w:r>
+              <w:rPr>
+                <w:rFonts w:ascii="Times New Roman" w:hAnsi="Times New Roman" w:cs="Times New Roman"/>
+                <w:b/>
+                <w:bCs/>
+                <w:sz w:val="20"/>
+                <w:szCs w:val="20"/>
+              </w:rPr>
+              <w:t>Initial Value</w:t>
+            </w:r>
+          </w:p>
+        </w:tc>
+        <w:tc>
+          <w:tcPr>
+            <w:tcW w:w="3117" w:type="dxa"/>
+          </w:tcPr>
+          <w:p>
+            <w:pPr>
+              <w:jc w:val="center"/>
+              <w:rPr>
+                <w:rFonts w:ascii="Times New Roman" w:hAnsi="Times New Roman" w:cs="Times New Roman"/>
+                <w:b/>
+                <w:bCs/>
+                <w:sz w:val="20"/>
+                <w:szCs w:val="20"/>
+              </w:rPr>
+            </w:pPr>
+            <w:r>
+              <w:rPr>
+                <w:rFonts w:ascii="Times New Roman" w:hAnsi="Times New Roman" w:cs="Times New Roman"/>
+                <w:b/>
+                <w:bCs/>
+                <w:sz w:val="20"/>
+                <w:szCs w:val="20"/>
+              </w:rPr>
+              <w:t>Reference</w:t>
+            </w:r>
+          </w:p>
+        </w:tc>
+      </w:tr>
+      <w:tr>
+        <w:tc>
+          <w:tcPr>
+            <w:tcW w:w="3116" w:type="dxa"/>
+          </w:tcPr>
+          <w:p>
+            <w:pPr>
+              <w:jc w:val="center"/>
+              <w:rPr>
+                <w:rFonts w:ascii="Times New Roman" w:hAnsi="Times New Roman" w:cs="Times New Roman"/>
+                <w:sz w:val="20"/>
+                <w:szCs w:val="20"/>
+              </w:rPr>
+            </w:pPr>
+            <w:r>
+              <w:rPr>
+                <w:rFonts w:ascii="Times New Roman" w:hAnsi="Times New Roman" w:cs="Times New Roman"/>
+              </w:rPr>
+              <w:t>p_pacingMode</w:t>
+            </w:r>
+          </w:p>
+        </w:tc>
+        <w:tc>
+          <w:tcPr>
+            <w:tcW w:w="3117" w:type="dxa"/>
+          </w:tcPr>
+          <w:p>
+            <w:pPr>
+              <w:jc w:val="center"/>
+              <w:rPr>
+                <w:rFonts w:ascii="Times New Roman" w:hAnsi="Times New Roman" w:cs="Times New Roman"/>
+                <w:sz w:val="20"/>
+                <w:szCs w:val="20"/>
+              </w:rPr>
+            </w:pPr>
+            <w:r>
+              <w:rPr>
+                <w:rFonts w:ascii="Times New Roman" w:hAnsi="Times New Roman" w:cs="Times New Roman"/>
+                <w:sz w:val="20"/>
+                <w:szCs w:val="20"/>
+              </w:rPr>
+              <w:t>OFF</w:t>
+            </w:r>
+          </w:p>
+        </w:tc>
+        <w:tc>
+          <w:tcPr>
+            <w:tcW w:w="3117" w:type="dxa"/>
+          </w:tcPr>
+          <w:p>
+            <w:pPr>
+              <w:jc w:val="center"/>
+              <w:rPr>
+                <w:rFonts w:ascii="Times New Roman" w:hAnsi="Times New Roman" w:cs="Times New Roman"/>
+                <w:sz w:val="20"/>
+                <w:szCs w:val="20"/>
+              </w:rPr>
+            </w:pPr>
+            <w:r>
+              <w:rPr>
+                <w:rFonts w:ascii="Times New Roman" w:hAnsi="Times New Roman" w:cs="Times New Roman"/>
+                <w:sz w:val="20"/>
+                <w:szCs w:val="20"/>
+              </w:rPr>
+              <w:t>2.2</w:t>
+            </w:r>
+          </w:p>
+        </w:tc>
+      </w:tr>
+      <w:tr>
+        <w:tc>
+          <w:tcPr>
+            <w:tcW w:w="3116" w:type="dxa"/>
+          </w:tcPr>
+          <w:p>
+            <w:pPr>
+              <w:jc w:val="center"/>
+              <w:rPr>
+                <w:rFonts w:ascii="Times New Roman" w:hAnsi="Times New Roman" w:cs="Times New Roman"/>
+                <w:sz w:val="20"/>
+                <w:szCs w:val="20"/>
+              </w:rPr>
+            </w:pPr>
+            <w:r>
+              <w:rPr>
+                <w:rFonts w:ascii="Times New Roman" w:hAnsi="Times New Roman" w:cs="Times New Roman"/>
+              </w:rPr>
+              <w:lastRenderedPageBreak/>
+              <w:t>p_ventricularPulseAmplitude</w:t>
+            </w:r>
+          </w:p>
+        </w:tc>
+        <w:tc>
+          <w:tcPr>
+            <w:tcW w:w="3117" w:type="dxa"/>
+          </w:tcPr>
+          <w:p>
+            <w:pPr>
+              <w:jc w:val="center"/>
+              <w:rPr>
+                <w:rFonts w:ascii="Times New Roman" w:hAnsi="Times New Roman" w:cs="Times New Roman"/>
+                <w:sz w:val="20"/>
+                <w:szCs w:val="20"/>
+              </w:rPr>
+            </w:pPr>
+            <w:r>
+              <w:rPr>
+                <w:rFonts w:ascii="Times New Roman" w:hAnsi="Times New Roman" w:cs="Times New Roman"/>
+                <w:sz w:val="20"/>
+                <w:szCs w:val="20"/>
+              </w:rPr>
+              <w:t>3.5</w:t>
+            </w:r>
+          </w:p>
+        </w:tc>
+        <w:tc>
+          <w:tcPr>
+            <w:tcW w:w="3117" w:type="dxa"/>
+          </w:tcPr>
+          <w:p>
+            <w:pPr>
+              <w:jc w:val="center"/>
+              <w:rPr>
+                <w:rFonts w:ascii="Times New Roman" w:hAnsi="Times New Roman" w:cs="Times New Roman"/>
+                <w:sz w:val="20"/>
+                <w:szCs w:val="20"/>
+              </w:rPr>
+            </w:pPr>
+            <w:r>
+              <w:rPr>
+                <w:rFonts w:ascii="Times New Roman" w:hAnsi="Times New Roman" w:cs="Times New Roman"/>
+                <w:sz w:val="20"/>
+                <w:szCs w:val="20"/>
+              </w:rPr>
+              <w:t>2.2</w:t>
+            </w:r>
+          </w:p>
+        </w:tc>
+      </w:tr>
+      <w:tr>
+        <w:tc>
+          <w:tcPr>
+            <w:tcW w:w="3116" w:type="dxa"/>
+          </w:tcPr>
+          <w:p>
+            <w:pPr>
+              <w:jc w:val="center"/>
+              <w:rPr>
+                <w:rFonts w:ascii="Times New Roman" w:hAnsi="Times New Roman" w:cs="Times New Roman"/>
+                <w:sz w:val="20"/>
+                <w:szCs w:val="20"/>
+              </w:rPr>
+            </w:pPr>
+            <w:r>
+              <w:rPr>
+                <w:rFonts w:ascii="Times New Roman" w:hAnsi="Times New Roman" w:cs="Times New Roman"/>
+              </w:rPr>
+              <w:t>p_ventricularPulseWidth</w:t>
+            </w:r>
+          </w:p>
+        </w:tc>
+        <w:tc>
+          <w:tcPr>
+            <w:tcW w:w="3117" w:type="dxa"/>
+          </w:tcPr>
+          <w:p>
+            <w:pPr>
+              <w:jc w:val="center"/>
+              <w:rPr>
+                <w:rFonts w:ascii="Times New Roman" w:hAnsi="Times New Roman" w:cs="Times New Roman"/>
+                <w:sz w:val="20"/>
+                <w:szCs w:val="20"/>
+              </w:rPr>
+            </w:pPr>
+            <w:r>
+              <w:rPr>
+                <w:rFonts w:ascii="Times New Roman" w:hAnsi="Times New Roman" w:cs="Times New Roman"/>
+                <w:sz w:val="20"/>
+                <w:szCs w:val="20"/>
+              </w:rPr>
+              <w:t>0.4</w:t>
+            </w:r>
+          </w:p>
+        </w:tc>
+        <w:tc>
+          <w:tcPr>
+            <w:tcW w:w="3117" w:type="dxa"/>
+          </w:tcPr>
+          <w:p>
+            <w:pPr>
+              <w:jc w:val="center"/>
+              <w:rPr>
+                <w:rFonts w:ascii="Times New Roman" w:hAnsi="Times New Roman" w:cs="Times New Roman"/>
+                <w:sz w:val="20"/>
+                <w:szCs w:val="20"/>
+              </w:rPr>
+            </w:pPr>
+            <w:r>
+              <w:rPr>
+                <w:rFonts w:ascii="Times New Roman" w:hAnsi="Times New Roman" w:cs="Times New Roman"/>
+                <w:sz w:val="20"/>
+                <w:szCs w:val="20"/>
+              </w:rPr>
+              <w:t>2.2</w:t>
+            </w:r>
+          </w:p>
+        </w:tc>
+      </w:tr>
+      <w:tr>
+        <w:tc>
+          <w:tcPr>
+            <w:tcW w:w="3116" w:type="dxa"/>
+          </w:tcPr>
+          <w:p>
+            <w:pPr>
+              <w:jc w:val="center"/>
+              <w:rPr>
+                <w:rFonts w:ascii="Times New Roman" w:hAnsi="Times New Roman" w:cs="Times New Roman"/>
+                <w:sz w:val="20"/>
+                <w:szCs w:val="20"/>
+              </w:rPr>
+            </w:pPr>
+            <w:r>
+              <w:rPr>
+                <w:rFonts w:ascii="Times New Roman" w:hAnsi="Times New Roman" w:cs="Times New Roman"/>
+              </w:rPr>
+              <w:t>p_atrialAmplitude</w:t>
+            </w:r>
+          </w:p>
+        </w:tc>
+        <w:tc>
+          <w:tcPr>
+            <w:tcW w:w="3117" w:type="dxa"/>
+          </w:tcPr>
+          <w:p>
+            <w:pPr>
+              <w:jc w:val="center"/>
+              <w:rPr>
+                <w:rFonts w:ascii="Times New Roman" w:hAnsi="Times New Roman" w:cs="Times New Roman"/>
+                <w:sz w:val="20"/>
+                <w:szCs w:val="20"/>
+              </w:rPr>
+            </w:pPr>
+            <w:r>
+              <w:rPr>
+                <w:rFonts w:ascii="Times New Roman" w:hAnsi="Times New Roman" w:cs="Times New Roman"/>
+                <w:sz w:val="20"/>
+                <w:szCs w:val="20"/>
+              </w:rPr>
+              <w:t>3.5</w:t>
+            </w:r>
+          </w:p>
+        </w:tc>
+        <w:tc>
+          <w:tcPr>
+            <w:tcW w:w="3117" w:type="dxa"/>
+          </w:tcPr>
+          <w:p>
+            <w:pPr>
+              <w:jc w:val="center"/>
+              <w:rPr>
+                <w:rFonts w:ascii="Times New Roman" w:hAnsi="Times New Roman" w:cs="Times New Roman"/>
+                <w:sz w:val="20"/>
+                <w:szCs w:val="20"/>
+              </w:rPr>
+            </w:pPr>
+            <w:r>
+              <w:rPr>
+                <w:rFonts w:ascii="Times New Roman" w:hAnsi="Times New Roman" w:cs="Times New Roman"/>
+                <w:sz w:val="20"/>
+                <w:szCs w:val="20"/>
+              </w:rPr>
+              <w:t>2.2</w:t>
+            </w:r>
+          </w:p>
+        </w:tc>
+      </w:tr>
+      <w:tr>
+        <w:tc>
+          <w:tcPr>
+            <w:tcW w:w="3116" w:type="dxa"/>
+          </w:tcPr>
+          <w:p>
+            <w:pPr>
+              <w:jc w:val="center"/>
+              <w:rPr>
+                <w:rFonts w:ascii="Times New Roman" w:hAnsi="Times New Roman" w:cs="Times New Roman"/>
+                <w:sz w:val="20"/>
+                <w:szCs w:val="20"/>
+              </w:rPr>
+            </w:pPr>
+            <w:r>
+              <w:rPr>
+                <w:rFonts w:ascii="Times New Roman" w:hAnsi="Times New Roman" w:cs="Times New Roman"/>
+              </w:rPr>
+              <w:t>p_atrialPulseWidth</w:t>
+            </w:r>
+          </w:p>
+        </w:tc>
+        <w:tc>
+          <w:tcPr>
+            <w:tcW w:w="3117" w:type="dxa"/>
+          </w:tcPr>
+          <w:p>
+            <w:pPr>
+              <w:jc w:val="center"/>
+              <w:rPr>
+                <w:rFonts w:ascii="Times New Roman" w:hAnsi="Times New Roman" w:cs="Times New Roman"/>
+                <w:sz w:val="20"/>
+                <w:szCs w:val="20"/>
+              </w:rPr>
+            </w:pPr>
+            <w:r>
+              <w:rPr>
+                <w:rFonts w:ascii="Times New Roman" w:hAnsi="Times New Roman" w:cs="Times New Roman"/>
+                <w:sz w:val="20"/>
+                <w:szCs w:val="20"/>
+              </w:rPr>
+              <w:t>0.4</w:t>
+            </w:r>
+          </w:p>
+        </w:tc>
+        <w:tc>
+          <w:tcPr>
+            <w:tcW w:w="3117" w:type="dxa"/>
+          </w:tcPr>
+          <w:p>
+            <w:pPr>
+              <w:jc w:val="center"/>
+              <w:rPr>
+                <w:rFonts w:ascii="Times New Roman" w:hAnsi="Times New Roman" w:cs="Times New Roman"/>
+                <w:sz w:val="20"/>
+                <w:szCs w:val="20"/>
+              </w:rPr>
+            </w:pPr>
+            <w:r>
+              <w:rPr>
+                <w:rFonts w:ascii="Times New Roman" w:hAnsi="Times New Roman" w:cs="Times New Roman"/>
+                <w:sz w:val="20"/>
+                <w:szCs w:val="20"/>
+              </w:rPr>
+              <w:t>2.2</w:t>
+            </w:r>
+          </w:p>
+        </w:tc>
+      </w:tr>
+    </w:tbl>
+    <w:p>
+      <w:pPr>
+        <w:rPr>
+          <w:rFonts w:ascii="Times New Roman" w:hAnsi="Times New Roman" w:cs="Times New Roman"/>
+          <w:i/>
+          <w:iCs/>
+          <w:sz w:val="20"/>
+          <w:szCs w:val="20"/>
+        </w:rPr>
+      </w:pPr>
+    </w:p>
     <w:p>
       <w:pPr>
         <w:pStyle w:val="ListParagraph"/>
@@ -4210,7 +4500,6 @@
         <w:rPr>
           <w:rFonts w:ascii="Times New Roman" w:hAnsi="Times New Roman" w:cs="Times New Roman"/>
         </w:rPr>
-        <w:lastRenderedPageBreak/>
         <w:t>= false</w:t>
       </w:r>
     </w:p>
@@ -4242,7 +4531,6 @@
                 <w:bCs/>
               </w:rPr>
             </w:pPr>
-            <w:proofErr w:type="spellStart"/>
             <w:r>
               <w:rPr>
                 <w:rFonts w:ascii="Times New Roman" w:hAnsi="Times New Roman" w:cs="Times New Roman"/>
@@ -4251,7 +4539,6 @@
               </w:rPr>
               <w:t>p_PacingMode</w:t>
             </w:r>
-            <w:proofErr w:type="spellEnd"/>
           </w:p>
         </w:tc>
         <w:tc>
@@ -4316,19 +4603,11 @@
                 <w:rFonts w:ascii="Times New Roman" w:hAnsi="Times New Roman" w:cs="Times New Roman"/>
               </w:rPr>
             </w:pPr>
-            <w:proofErr w:type="spellStart"/>
-            <w:r>
-              <w:rPr>
-                <w:rFonts w:ascii="Times New Roman" w:hAnsi="Times New Roman" w:cs="Times New Roman"/>
-              </w:rPr>
-              <w:t>p_atrialAmplitude</w:t>
-            </w:r>
-            <w:proofErr w:type="spellEnd"/>
-            <w:r>
-              <w:rPr>
-                <w:rFonts w:ascii="Times New Roman" w:hAnsi="Times New Roman" w:cs="Times New Roman"/>
-              </w:rPr>
-              <w:t xml:space="preserve"> /0.05</w:t>
+            <w:r>
+              <w:rPr>
+                <w:rFonts w:ascii="Times New Roman" w:hAnsi="Times New Roman" w:cs="Times New Roman"/>
+              </w:rPr>
+              <w:t>p_atrialAmplitude /0.05</w:t>
             </w:r>
           </w:p>
         </w:tc>
@@ -4373,19 +4652,11 @@
                 <w:rFonts w:ascii="Times New Roman" w:hAnsi="Times New Roman" w:cs="Times New Roman"/>
               </w:rPr>
             </w:pPr>
-            <w:proofErr w:type="spellStart"/>
-            <w:r>
-              <w:rPr>
-                <w:rFonts w:ascii="Times New Roman" w:hAnsi="Times New Roman" w:cs="Times New Roman"/>
-              </w:rPr>
-              <w:t>p_ventricularPulseAmplitude</w:t>
-            </w:r>
-            <w:proofErr w:type="spellEnd"/>
-            <w:r>
-              <w:rPr>
-                <w:rFonts w:ascii="Times New Roman" w:hAnsi="Times New Roman" w:cs="Times New Roman"/>
-              </w:rPr>
-              <w:t xml:space="preserve"> /0.05</w:t>
+            <w:r>
+              <w:rPr>
+                <w:rFonts w:ascii="Times New Roman" w:hAnsi="Times New Roman" w:cs="Times New Roman"/>
+              </w:rPr>
+              <w:t>p_ventricularPulseAmplitude /0.05</w:t>
             </w:r>
           </w:p>
         </w:tc>
@@ -4430,19 +4701,11 @@
                 <w:rFonts w:ascii="Times New Roman" w:hAnsi="Times New Roman" w:cs="Times New Roman"/>
               </w:rPr>
             </w:pPr>
-            <w:proofErr w:type="spellStart"/>
-            <w:r>
-              <w:rPr>
-                <w:rFonts w:ascii="Times New Roman" w:hAnsi="Times New Roman" w:cs="Times New Roman"/>
-              </w:rPr>
-              <w:t>p_atrialAmplitude</w:t>
-            </w:r>
-            <w:proofErr w:type="spellEnd"/>
-            <w:r>
-              <w:rPr>
-                <w:rFonts w:ascii="Times New Roman" w:hAnsi="Times New Roman" w:cs="Times New Roman"/>
-              </w:rPr>
-              <w:t xml:space="preserve"> /0.05</w:t>
+            <w:r>
+              <w:rPr>
+                <w:rFonts w:ascii="Times New Roman" w:hAnsi="Times New Roman" w:cs="Times New Roman"/>
+              </w:rPr>
+              <w:t>p_atrialAmplitude /0.05</w:t>
             </w:r>
           </w:p>
         </w:tc>
@@ -4488,19 +4751,11 @@
                 <w:rFonts w:ascii="Times New Roman" w:hAnsi="Times New Roman" w:cs="Times New Roman"/>
               </w:rPr>
             </w:pPr>
-            <w:proofErr w:type="spellStart"/>
-            <w:r>
-              <w:rPr>
-                <w:rFonts w:ascii="Times New Roman" w:hAnsi="Times New Roman" w:cs="Times New Roman"/>
-              </w:rPr>
-              <w:t>p_ventricularPulseAmplitude</w:t>
-            </w:r>
-            <w:proofErr w:type="spellEnd"/>
-            <w:r>
-              <w:rPr>
-                <w:rFonts w:ascii="Times New Roman" w:hAnsi="Times New Roman" w:cs="Times New Roman"/>
-              </w:rPr>
-              <w:t xml:space="preserve"> /0.05</w:t>
+            <w:r>
+              <w:rPr>
+                <w:rFonts w:ascii="Times New Roman" w:hAnsi="Times New Roman" w:cs="Times New Roman"/>
+              </w:rPr>
+              <w:t>p_ventricularPulseAmplitude /0.05</w:t>
             </w:r>
           </w:p>
         </w:tc>
@@ -4547,7 +4802,6 @@
                 <w:bCs/>
               </w:rPr>
             </w:pPr>
-            <w:proofErr w:type="spellStart"/>
             <w:r>
               <w:rPr>
                 <w:rFonts w:ascii="Times New Roman" w:hAnsi="Times New Roman" w:cs="Times New Roman"/>
@@ -4556,7 +4810,6 @@
               </w:rPr>
               <w:t>s_atrialPaceStart</w:t>
             </w:r>
-            <w:proofErr w:type="spellEnd"/>
           </w:p>
         </w:tc>
         <w:tc>
@@ -4573,7 +4826,6 @@
                 <w:bCs/>
               </w:rPr>
             </w:pPr>
-            <w:proofErr w:type="spellStart"/>
             <w:r>
               <w:rPr>
                 <w:rFonts w:ascii="Times New Roman" w:hAnsi="Times New Roman" w:cs="Times New Roman"/>
@@ -4582,7 +4834,6 @@
               </w:rPr>
               <w:t>s_ventricularPaceStart</w:t>
             </w:r>
-            <w:proofErr w:type="spellEnd"/>
           </w:p>
         </w:tc>
         <w:tc>
@@ -4599,7 +4850,6 @@
                 <w:bCs/>
               </w:rPr>
             </w:pPr>
-            <w:proofErr w:type="spellStart"/>
             <w:r>
               <w:rPr>
                 <w:rFonts w:ascii="Times New Roman" w:hAnsi="Times New Roman" w:cs="Times New Roman"/>
@@ -4608,7 +4858,6 @@
               </w:rPr>
               <w:t>s_atrialPaceStart</w:t>
             </w:r>
-            <w:proofErr w:type="spellEnd"/>
           </w:p>
         </w:tc>
         <w:tc>
@@ -4628,7 +4877,6 @@
                 <w:bCs/>
               </w:rPr>
             </w:pPr>
-            <w:proofErr w:type="spellStart"/>
             <w:r>
               <w:rPr>
                 <w:rFonts w:ascii="Times New Roman" w:hAnsi="Times New Roman" w:cs="Times New Roman"/>
@@ -4637,7 +4885,6 @@
               </w:rPr>
               <w:t>s_ventricularPaceStart</w:t>
             </w:r>
-            <w:proofErr w:type="spellEnd"/>
           </w:p>
         </w:tc>
         <w:tc>
@@ -5794,7 +6041,6 @@
                 <w:szCs w:val="16"/>
               </w:rPr>
             </w:pPr>
-            <w:proofErr w:type="spellStart"/>
             <w:r>
               <w:rPr>
                 <w:rFonts w:ascii="Times New Roman" w:hAnsi="Times New Roman" w:cs="Times New Roman"/>
@@ -5819,7 +6065,6 @@
               </w:rPr>
               <w:t>acing</w:t>
             </w:r>
-            <w:proofErr w:type="spellEnd"/>
           </w:p>
         </w:tc>
         <w:tc>
@@ -5868,7 +6113,6 @@
                 <w:szCs w:val="16"/>
               </w:rPr>
             </w:pPr>
-            <w:proofErr w:type="spellStart"/>
             <w:r>
               <w:rPr>
                 <w:rFonts w:ascii="Times New Roman" w:hAnsi="Times New Roman" w:cs="Times New Roman"/>
@@ -5893,7 +6137,6 @@
               </w:rPr>
               <w:t>acing</w:t>
             </w:r>
-            <w:proofErr w:type="spellEnd"/>
           </w:p>
         </w:tc>
         <w:tc>
@@ -6252,7 +6495,6 @@
               </w:rPr>
               <w:t>~</w:t>
             </w:r>
-            <w:proofErr w:type="spellStart"/>
             <w:r>
               <w:rPr>
                 <w:rFonts w:ascii="Times New Roman" w:hAnsi="Times New Roman" w:cs="Times New Roman"/>
@@ -6261,7 +6503,6 @@
               </w:rPr>
               <w:t>s_atrialPaceStart</w:t>
             </w:r>
-            <w:proofErr w:type="spellEnd"/>
           </w:p>
           <w:p>
             <w:pPr>
@@ -6280,7 +6521,6 @@
               </w:rPr>
               <w:t>~</w:t>
             </w:r>
-            <w:proofErr w:type="spellStart"/>
             <w:r>
               <w:rPr>
                 <w:rFonts w:ascii="Times New Roman" w:hAnsi="Times New Roman" w:cs="Times New Roman"/>
@@ -6289,7 +6529,6 @@
               </w:rPr>
               <w:t>s_ventricularPaceStart</w:t>
             </w:r>
-            <w:proofErr w:type="spellEnd"/>
           </w:p>
         </w:tc>
         <w:tc>
@@ -6508,7 +6747,6 @@
                 <w:szCs w:val="18"/>
               </w:rPr>
             </w:pPr>
-            <w:proofErr w:type="spellStart"/>
             <w:r>
               <w:rPr>
                 <w:rFonts w:ascii="Times New Roman" w:hAnsi="Times New Roman" w:cs="Times New Roman"/>
@@ -6517,7 +6755,6 @@
               </w:rPr>
               <w:t>s_atrialPaceStart</w:t>
             </w:r>
-            <w:proofErr w:type="spellEnd"/>
           </w:p>
         </w:tc>
         <w:tc>
@@ -6558,7 +6795,6 @@
                 <w:szCs w:val="18"/>
               </w:rPr>
             </w:pPr>
-            <w:proofErr w:type="spellStart"/>
             <w:r>
               <w:rPr>
                 <w:rFonts w:ascii="Times New Roman" w:hAnsi="Times New Roman" w:cs="Times New Roman"/>
@@ -6567,7 +6803,6 @@
               </w:rPr>
               <w:t>s_ventricularPaceStart</w:t>
             </w:r>
-            <w:proofErr w:type="spellEnd"/>
           </w:p>
         </w:tc>
         <w:tc>
@@ -6610,7 +6845,6 @@
                 <w:szCs w:val="16"/>
               </w:rPr>
             </w:pPr>
-            <w:proofErr w:type="spellStart"/>
             <w:r>
               <w:rPr>
                 <w:rFonts w:ascii="Times New Roman" w:hAnsi="Times New Roman" w:cs="Times New Roman"/>
@@ -6635,7 +6869,6 @@
               </w:rPr>
               <w:t>acing</w:t>
             </w:r>
-            <w:proofErr w:type="spellEnd"/>
           </w:p>
         </w:tc>
         <w:tc>
@@ -6754,480 +6987,475 @@
                 <w:sz w:val="15"/>
                 <w:szCs w:val="15"/>
               </w:rPr>
-              <w:t xml:space="preserve">t= </w:t>
-            </w:r>
-            <w:proofErr w:type="spellStart"/>
+              <w:t>t= p_atrialPulseWidth</w:t>
+            </w:r>
+          </w:p>
+        </w:tc>
+        <w:tc>
+          <w:tcPr>
+            <w:tcW w:w="1383" w:type="dxa"/>
+            <w:vAlign w:val="center"/>
+          </w:tcPr>
+          <w:p>
+            <w:pPr>
+              <w:jc w:val="center"/>
+              <w:rPr>
+                <w:rFonts w:ascii="Times New Roman" w:hAnsi="Times New Roman" w:cs="Times New Roman"/>
+                <w:sz w:val="18"/>
+                <w:szCs w:val="18"/>
+              </w:rPr>
+            </w:pPr>
+            <w:r>
+              <w:rPr>
+                <w:rFonts w:ascii="Times New Roman" w:hAnsi="Times New Roman" w:cs="Times New Roman"/>
+                <w:sz w:val="18"/>
+                <w:szCs w:val="18"/>
+              </w:rPr>
+              <w:t>–</w:t>
+            </w:r>
+          </w:p>
+        </w:tc>
+        <w:tc>
+          <w:tcPr>
+            <w:tcW w:w="1617" w:type="dxa"/>
+            <w:vAlign w:val="center"/>
+          </w:tcPr>
+          <w:p>
+            <w:pPr>
+              <w:jc w:val="center"/>
+              <w:rPr>
+                <w:rFonts w:ascii="Times New Roman" w:hAnsi="Times New Roman" w:cs="Times New Roman"/>
+                <w:sz w:val="18"/>
+                <w:szCs w:val="18"/>
+              </w:rPr>
+            </w:pPr>
+            <w:r>
+              <w:rPr>
+                <w:rFonts w:ascii="Times New Roman" w:hAnsi="Times New Roman" w:cs="Times New Roman"/>
+                <w:sz w:val="18"/>
+                <w:szCs w:val="18"/>
+              </w:rPr>
+              <w:t>–</w:t>
+            </w:r>
+          </w:p>
+        </w:tc>
+      </w:tr>
+      <w:tr>
+        <w:tc>
+          <w:tcPr>
+            <w:tcW w:w="1174" w:type="dxa"/>
+            <w:vAlign w:val="center"/>
+          </w:tcPr>
+          <w:p>
+            <w:pPr>
+              <w:jc w:val="center"/>
+              <w:rPr>
+                <w:rFonts w:ascii="Times New Roman" w:hAnsi="Times New Roman" w:cs="Times New Roman"/>
+                <w:sz w:val="16"/>
+                <w:szCs w:val="16"/>
+              </w:rPr>
+            </w:pPr>
+            <w:r>
+              <w:rPr>
+                <w:rFonts w:ascii="Times New Roman" w:hAnsi="Times New Roman" w:cs="Times New Roman"/>
+                <w:sz w:val="16"/>
+                <w:szCs w:val="16"/>
+              </w:rPr>
+              <w:t>C21Discharge_A</w:t>
+            </w:r>
+          </w:p>
+        </w:tc>
+        <w:tc>
+          <w:tcPr>
+            <w:tcW w:w="664" w:type="dxa"/>
+            <w:vAlign w:val="center"/>
+          </w:tcPr>
+          <w:p>
+            <w:pPr>
+              <w:jc w:val="center"/>
+              <w:rPr>
+                <w:rFonts w:ascii="Times New Roman" w:hAnsi="Times New Roman" w:cs="Times New Roman"/>
+                <w:sz w:val="18"/>
+                <w:szCs w:val="18"/>
+              </w:rPr>
+            </w:pPr>
+            <w:r>
+              <w:rPr>
+                <w:rFonts w:ascii="Times New Roman" w:hAnsi="Times New Roman" w:cs="Times New Roman"/>
+                <w:sz w:val="18"/>
+                <w:szCs w:val="18"/>
+              </w:rPr>
+              <w:t>–</w:t>
+            </w:r>
+          </w:p>
+        </w:tc>
+        <w:tc>
+          <w:tcPr>
+            <w:tcW w:w="748" w:type="dxa"/>
+            <w:vAlign w:val="center"/>
+          </w:tcPr>
+          <w:p>
+            <w:pPr>
+              <w:jc w:val="center"/>
+              <w:rPr>
+                <w:rFonts w:ascii="Times New Roman" w:hAnsi="Times New Roman" w:cs="Times New Roman"/>
+                <w:sz w:val="18"/>
+                <w:szCs w:val="18"/>
+              </w:rPr>
+            </w:pPr>
+            <w:r>
+              <w:rPr>
+                <w:rFonts w:ascii="Times New Roman" w:hAnsi="Times New Roman" w:cs="Times New Roman"/>
+                <w:sz w:val="18"/>
+                <w:szCs w:val="18"/>
+              </w:rPr>
+              <w:t>Automatic</w:t>
+            </w:r>
+          </w:p>
+        </w:tc>
+        <w:tc>
+          <w:tcPr>
+            <w:tcW w:w="1453" w:type="dxa"/>
+            <w:vAlign w:val="center"/>
+          </w:tcPr>
+          <w:p>
+            <w:pPr>
+              <w:jc w:val="center"/>
+              <w:rPr>
+                <w:rFonts w:ascii="Times New Roman" w:hAnsi="Times New Roman" w:cs="Times New Roman"/>
+                <w:sz w:val="18"/>
+                <w:szCs w:val="18"/>
+              </w:rPr>
+            </w:pPr>
+            <w:r>
+              <w:rPr>
+                <w:rFonts w:ascii="Times New Roman" w:hAnsi="Times New Roman" w:cs="Times New Roman"/>
+                <w:sz w:val="18"/>
+                <w:szCs w:val="18"/>
+              </w:rPr>
+              <w:t>–</w:t>
+            </w:r>
+          </w:p>
+        </w:tc>
+        <w:tc>
+          <w:tcPr>
+            <w:tcW w:w="1088" w:type="dxa"/>
+            <w:vAlign w:val="center"/>
+          </w:tcPr>
+          <w:p>
+            <w:pPr>
+              <w:jc w:val="center"/>
+              <w:rPr>
+                <w:rFonts w:ascii="Times New Roman" w:hAnsi="Times New Roman" w:cs="Times New Roman"/>
+                <w:sz w:val="18"/>
+                <w:szCs w:val="18"/>
+              </w:rPr>
+            </w:pPr>
+            <w:r>
+              <w:rPr>
+                <w:rFonts w:ascii="Times New Roman" w:hAnsi="Times New Roman" w:cs="Times New Roman"/>
+                <w:sz w:val="18"/>
+                <w:szCs w:val="18"/>
+              </w:rPr>
+              <w:t>–</w:t>
+            </w:r>
+          </w:p>
+        </w:tc>
+        <w:tc>
+          <w:tcPr>
+            <w:tcW w:w="1213" w:type="dxa"/>
+            <w:vAlign w:val="center"/>
+          </w:tcPr>
+          <w:p>
+            <w:pPr>
+              <w:jc w:val="center"/>
+              <w:rPr>
+                <w:rFonts w:ascii="Times New Roman" w:hAnsi="Times New Roman" w:cs="Times New Roman"/>
+                <w:sz w:val="18"/>
+                <w:szCs w:val="18"/>
+              </w:rPr>
+            </w:pPr>
+            <w:r>
+              <w:rPr>
+                <w:rFonts w:ascii="Times New Roman" w:hAnsi="Times New Roman" w:cs="Times New Roman"/>
+                <w:sz w:val="18"/>
+                <w:szCs w:val="18"/>
+              </w:rPr>
+              <w:t>–</w:t>
+            </w:r>
+          </w:p>
+        </w:tc>
+        <w:tc>
+          <w:tcPr>
+            <w:tcW w:w="1383" w:type="dxa"/>
+            <w:vAlign w:val="center"/>
+          </w:tcPr>
+          <w:p>
+            <w:pPr>
+              <w:jc w:val="center"/>
+              <w:rPr>
+                <w:rFonts w:ascii="Times New Roman" w:hAnsi="Times New Roman" w:cs="Times New Roman"/>
+                <w:sz w:val="18"/>
+                <w:szCs w:val="18"/>
+              </w:rPr>
+            </w:pPr>
+            <w:r>
+              <w:rPr>
+                <w:rFonts w:ascii="Times New Roman" w:hAnsi="Times New Roman" w:cs="Times New Roman"/>
+                <w:sz w:val="18"/>
+                <w:szCs w:val="18"/>
+              </w:rPr>
+              <w:t>–</w:t>
+            </w:r>
+          </w:p>
+        </w:tc>
+        <w:tc>
+          <w:tcPr>
+            <w:tcW w:w="1617" w:type="dxa"/>
+            <w:vAlign w:val="center"/>
+          </w:tcPr>
+          <w:p>
+            <w:pPr>
+              <w:jc w:val="center"/>
+              <w:rPr>
+                <w:rFonts w:ascii="Times New Roman" w:hAnsi="Times New Roman" w:cs="Times New Roman"/>
+                <w:sz w:val="18"/>
+                <w:szCs w:val="18"/>
+              </w:rPr>
+            </w:pPr>
+            <w:r>
+              <w:rPr>
+                <w:rFonts w:ascii="Times New Roman" w:hAnsi="Times New Roman" w:cs="Times New Roman"/>
+                <w:sz w:val="18"/>
+                <w:szCs w:val="18"/>
+              </w:rPr>
+              <w:t>–</w:t>
+            </w:r>
+          </w:p>
+        </w:tc>
+      </w:tr>
+      <w:tr>
+        <w:tc>
+          <w:tcPr>
+            <w:tcW w:w="1174" w:type="dxa"/>
+            <w:vAlign w:val="center"/>
+          </w:tcPr>
+          <w:p>
+            <w:pPr>
+              <w:jc w:val="center"/>
+              <w:rPr>
+                <w:rFonts w:ascii="Times New Roman" w:hAnsi="Times New Roman" w:cs="Times New Roman"/>
+                <w:sz w:val="16"/>
+                <w:szCs w:val="16"/>
+              </w:rPr>
+            </w:pPr>
+            <w:r>
+              <w:rPr>
+                <w:rFonts w:ascii="Times New Roman" w:hAnsi="Times New Roman" w:cs="Times New Roman"/>
+                <w:sz w:val="16"/>
+                <w:szCs w:val="16"/>
+              </w:rPr>
+              <w:t>V_</w:t>
+            </w:r>
+            <w:r>
+              <w:rPr>
+                <w:rFonts w:ascii="Times New Roman" w:hAnsi="Times New Roman" w:cs="Times New Roman"/>
+                <w:sz w:val="16"/>
+                <w:szCs w:val="16"/>
+              </w:rPr>
+              <w:t>P</w:t>
+            </w:r>
+            <w:r>
+              <w:rPr>
+                <w:rFonts w:ascii="Times New Roman" w:hAnsi="Times New Roman" w:cs="Times New Roman"/>
+                <w:sz w:val="16"/>
+                <w:szCs w:val="16"/>
+              </w:rPr>
+              <w:t>acing</w:t>
+            </w:r>
+          </w:p>
+        </w:tc>
+        <w:tc>
+          <w:tcPr>
+            <w:tcW w:w="664" w:type="dxa"/>
+            <w:vAlign w:val="center"/>
+          </w:tcPr>
+          <w:p>
+            <w:pPr>
+              <w:jc w:val="center"/>
+              <w:rPr>
+                <w:rFonts w:ascii="Times New Roman" w:hAnsi="Times New Roman" w:cs="Times New Roman"/>
+                <w:sz w:val="18"/>
+                <w:szCs w:val="18"/>
+              </w:rPr>
+            </w:pPr>
+            <w:r>
+              <w:rPr>
+                <w:rFonts w:ascii="Times New Roman" w:hAnsi="Times New Roman" w:cs="Times New Roman"/>
+                <w:sz w:val="18"/>
+                <w:szCs w:val="18"/>
+              </w:rPr>
+              <w:t>–</w:t>
+            </w:r>
+          </w:p>
+        </w:tc>
+        <w:tc>
+          <w:tcPr>
+            <w:tcW w:w="748" w:type="dxa"/>
+            <w:vAlign w:val="center"/>
+          </w:tcPr>
+          <w:p>
+            <w:pPr>
+              <w:jc w:val="center"/>
+              <w:rPr>
+                <w:rFonts w:ascii="Times New Roman" w:hAnsi="Times New Roman" w:cs="Times New Roman"/>
+                <w:sz w:val="18"/>
+                <w:szCs w:val="18"/>
+              </w:rPr>
+            </w:pPr>
+            <w:r>
+              <w:rPr>
+                <w:rFonts w:ascii="Times New Roman" w:hAnsi="Times New Roman" w:cs="Times New Roman"/>
+                <w:sz w:val="18"/>
+                <w:szCs w:val="18"/>
+              </w:rPr>
+              <w:t>–</w:t>
+            </w:r>
+          </w:p>
+        </w:tc>
+        <w:tc>
+          <w:tcPr>
+            <w:tcW w:w="1453" w:type="dxa"/>
+            <w:vAlign w:val="center"/>
+          </w:tcPr>
+          <w:p>
+            <w:pPr>
+              <w:jc w:val="center"/>
+              <w:rPr>
+                <w:rFonts w:ascii="Times New Roman" w:hAnsi="Times New Roman" w:cs="Times New Roman"/>
+                <w:sz w:val="18"/>
+                <w:szCs w:val="18"/>
+              </w:rPr>
+            </w:pPr>
+            <w:r>
+              <w:rPr>
+                <w:rFonts w:ascii="Times New Roman" w:hAnsi="Times New Roman" w:cs="Times New Roman"/>
+                <w:sz w:val="18"/>
+                <w:szCs w:val="18"/>
+              </w:rPr>
+              <w:t>–</w:t>
+            </w:r>
+          </w:p>
+        </w:tc>
+        <w:tc>
+          <w:tcPr>
+            <w:tcW w:w="1088" w:type="dxa"/>
+            <w:vAlign w:val="center"/>
+          </w:tcPr>
+          <w:p>
+            <w:pPr>
+              <w:jc w:val="center"/>
+              <w:rPr>
+                <w:rFonts w:ascii="Times New Roman" w:hAnsi="Times New Roman" w:cs="Times New Roman"/>
+                <w:sz w:val="18"/>
+                <w:szCs w:val="18"/>
+              </w:rPr>
+            </w:pPr>
+            <w:r>
+              <w:rPr>
+                <w:rFonts w:ascii="Times New Roman" w:hAnsi="Times New Roman" w:cs="Times New Roman"/>
+                <w:sz w:val="18"/>
+                <w:szCs w:val="18"/>
+              </w:rPr>
+              <w:t>–</w:t>
+            </w:r>
+          </w:p>
+        </w:tc>
+        <w:tc>
+          <w:tcPr>
+            <w:tcW w:w="1213" w:type="dxa"/>
+            <w:vAlign w:val="center"/>
+          </w:tcPr>
+          <w:p>
+            <w:pPr>
+              <w:jc w:val="center"/>
+              <w:rPr>
+                <w:rFonts w:ascii="Times New Roman" w:hAnsi="Times New Roman" w:cs="Times New Roman"/>
+                <w:sz w:val="18"/>
+                <w:szCs w:val="18"/>
+              </w:rPr>
+            </w:pPr>
+            <w:r>
+              <w:rPr>
+                <w:rFonts w:ascii="Times New Roman" w:hAnsi="Times New Roman" w:cs="Times New Roman"/>
+                <w:sz w:val="18"/>
+                <w:szCs w:val="18"/>
+              </w:rPr>
+              <w:t>–</w:t>
+            </w:r>
+          </w:p>
+        </w:tc>
+        <w:tc>
+          <w:tcPr>
+            <w:tcW w:w="1383" w:type="dxa"/>
+            <w:vAlign w:val="center"/>
+          </w:tcPr>
+          <w:p>
+            <w:pPr>
+              <w:jc w:val="center"/>
+              <w:rPr>
+                <w:rFonts w:ascii="Times New Roman" w:hAnsi="Times New Roman" w:cs="Times New Roman"/>
+                <w:sz w:val="18"/>
+                <w:szCs w:val="18"/>
+              </w:rPr>
+            </w:pPr>
+            <w:r>
+              <w:rPr>
+                <w:rFonts w:ascii="Times New Roman" w:hAnsi="Times New Roman" w:cs="Times New Roman"/>
+                <w:sz w:val="18"/>
+                <w:szCs w:val="18"/>
+              </w:rPr>
+              <w:t>–</w:t>
+            </w:r>
+          </w:p>
+        </w:tc>
+        <w:tc>
+          <w:tcPr>
+            <w:tcW w:w="1617" w:type="dxa"/>
+            <w:vAlign w:val="center"/>
+          </w:tcPr>
+          <w:p>
+            <w:pPr>
+              <w:jc w:val="center"/>
+              <w:rPr>
+                <w:rFonts w:ascii="Times New Roman" w:hAnsi="Times New Roman" w:cs="Times New Roman"/>
+                <w:sz w:val="18"/>
+                <w:szCs w:val="18"/>
+              </w:rPr>
+            </w:pPr>
             <w:r>
               <w:rPr>
                 <w:rFonts w:ascii="Times New Roman" w:hAnsi="Times New Roman" w:cs="Times New Roman"/>
                 <w:sz w:val="15"/>
                 <w:szCs w:val="15"/>
               </w:rPr>
-              <w:t>p_atrialPulseWidth</w:t>
-            </w:r>
-            <w:proofErr w:type="spellEnd"/>
-          </w:p>
-        </w:tc>
-        <w:tc>
-          <w:tcPr>
-            <w:tcW w:w="1383" w:type="dxa"/>
-            <w:vAlign w:val="center"/>
-          </w:tcPr>
-          <w:p>
-            <w:pPr>
-              <w:jc w:val="center"/>
-              <w:rPr>
-                <w:rFonts w:ascii="Times New Roman" w:hAnsi="Times New Roman" w:cs="Times New Roman"/>
-                <w:sz w:val="18"/>
-                <w:szCs w:val="18"/>
-              </w:rPr>
-            </w:pPr>
-            <w:r>
-              <w:rPr>
-                <w:rFonts w:ascii="Times New Roman" w:hAnsi="Times New Roman" w:cs="Times New Roman"/>
-                <w:sz w:val="18"/>
-                <w:szCs w:val="18"/>
-              </w:rPr>
-              <w:t>–</w:t>
-            </w:r>
-          </w:p>
-        </w:tc>
-        <w:tc>
-          <w:tcPr>
-            <w:tcW w:w="1617" w:type="dxa"/>
-            <w:vAlign w:val="center"/>
-          </w:tcPr>
-          <w:p>
-            <w:pPr>
-              <w:jc w:val="center"/>
-              <w:rPr>
-                <w:rFonts w:ascii="Times New Roman" w:hAnsi="Times New Roman" w:cs="Times New Roman"/>
-                <w:sz w:val="18"/>
-                <w:szCs w:val="18"/>
-              </w:rPr>
-            </w:pPr>
-            <w:r>
-              <w:rPr>
-                <w:rFonts w:ascii="Times New Roman" w:hAnsi="Times New Roman" w:cs="Times New Roman"/>
-                <w:sz w:val="18"/>
-                <w:szCs w:val="18"/>
-              </w:rPr>
-              <w:t>–</w:t>
-            </w:r>
-          </w:p>
-        </w:tc>
-      </w:tr>
-      <w:tr>
-        <w:tc>
-          <w:tcPr>
-            <w:tcW w:w="1174" w:type="dxa"/>
-            <w:vAlign w:val="center"/>
-          </w:tcPr>
-          <w:p>
-            <w:pPr>
-              <w:jc w:val="center"/>
-              <w:rPr>
-                <w:rFonts w:ascii="Times New Roman" w:hAnsi="Times New Roman" w:cs="Times New Roman"/>
-                <w:sz w:val="16"/>
-                <w:szCs w:val="16"/>
-              </w:rPr>
-            </w:pPr>
-            <w:r>
-              <w:rPr>
-                <w:rFonts w:ascii="Times New Roman" w:hAnsi="Times New Roman" w:cs="Times New Roman"/>
-                <w:sz w:val="16"/>
-                <w:szCs w:val="16"/>
-              </w:rPr>
-              <w:t>C21Discharge_A</w:t>
-            </w:r>
-          </w:p>
-        </w:tc>
-        <w:tc>
-          <w:tcPr>
-            <w:tcW w:w="664" w:type="dxa"/>
-            <w:vAlign w:val="center"/>
-          </w:tcPr>
-          <w:p>
-            <w:pPr>
-              <w:jc w:val="center"/>
-              <w:rPr>
-                <w:rFonts w:ascii="Times New Roman" w:hAnsi="Times New Roman" w:cs="Times New Roman"/>
-                <w:sz w:val="18"/>
-                <w:szCs w:val="18"/>
-              </w:rPr>
-            </w:pPr>
-            <w:r>
-              <w:rPr>
-                <w:rFonts w:ascii="Times New Roman" w:hAnsi="Times New Roman" w:cs="Times New Roman"/>
-                <w:sz w:val="18"/>
-                <w:szCs w:val="18"/>
-              </w:rPr>
-              <w:t>–</w:t>
-            </w:r>
-          </w:p>
-        </w:tc>
-        <w:tc>
-          <w:tcPr>
-            <w:tcW w:w="748" w:type="dxa"/>
-            <w:vAlign w:val="center"/>
-          </w:tcPr>
-          <w:p>
-            <w:pPr>
-              <w:jc w:val="center"/>
-              <w:rPr>
-                <w:rFonts w:ascii="Times New Roman" w:hAnsi="Times New Roman" w:cs="Times New Roman"/>
-                <w:sz w:val="18"/>
-                <w:szCs w:val="18"/>
-              </w:rPr>
-            </w:pPr>
-            <w:r>
-              <w:rPr>
-                <w:rFonts w:ascii="Times New Roman" w:hAnsi="Times New Roman" w:cs="Times New Roman"/>
-                <w:sz w:val="18"/>
-                <w:szCs w:val="18"/>
-              </w:rPr>
-              <w:t>Automatic</w:t>
-            </w:r>
-          </w:p>
-        </w:tc>
-        <w:tc>
-          <w:tcPr>
-            <w:tcW w:w="1453" w:type="dxa"/>
-            <w:vAlign w:val="center"/>
-          </w:tcPr>
-          <w:p>
-            <w:pPr>
-              <w:jc w:val="center"/>
-              <w:rPr>
-                <w:rFonts w:ascii="Times New Roman" w:hAnsi="Times New Roman" w:cs="Times New Roman"/>
-                <w:sz w:val="18"/>
-                <w:szCs w:val="18"/>
-              </w:rPr>
-            </w:pPr>
-            <w:r>
-              <w:rPr>
-                <w:rFonts w:ascii="Times New Roman" w:hAnsi="Times New Roman" w:cs="Times New Roman"/>
-                <w:sz w:val="18"/>
-                <w:szCs w:val="18"/>
-              </w:rPr>
-              <w:t>–</w:t>
-            </w:r>
-          </w:p>
-        </w:tc>
-        <w:tc>
-          <w:tcPr>
-            <w:tcW w:w="1088" w:type="dxa"/>
-            <w:vAlign w:val="center"/>
-          </w:tcPr>
-          <w:p>
-            <w:pPr>
-              <w:jc w:val="center"/>
-              <w:rPr>
-                <w:rFonts w:ascii="Times New Roman" w:hAnsi="Times New Roman" w:cs="Times New Roman"/>
-                <w:sz w:val="18"/>
-                <w:szCs w:val="18"/>
-              </w:rPr>
-            </w:pPr>
-            <w:r>
-              <w:rPr>
-                <w:rFonts w:ascii="Times New Roman" w:hAnsi="Times New Roman" w:cs="Times New Roman"/>
-                <w:sz w:val="18"/>
-                <w:szCs w:val="18"/>
-              </w:rPr>
-              <w:t>–</w:t>
-            </w:r>
-          </w:p>
-        </w:tc>
-        <w:tc>
-          <w:tcPr>
-            <w:tcW w:w="1213" w:type="dxa"/>
-            <w:vAlign w:val="center"/>
-          </w:tcPr>
-          <w:p>
-            <w:pPr>
-              <w:jc w:val="center"/>
-              <w:rPr>
-                <w:rFonts w:ascii="Times New Roman" w:hAnsi="Times New Roman" w:cs="Times New Roman"/>
-                <w:sz w:val="18"/>
-                <w:szCs w:val="18"/>
-              </w:rPr>
-            </w:pPr>
-            <w:r>
-              <w:rPr>
-                <w:rFonts w:ascii="Times New Roman" w:hAnsi="Times New Roman" w:cs="Times New Roman"/>
-                <w:sz w:val="18"/>
-                <w:szCs w:val="18"/>
-              </w:rPr>
-              <w:t>–</w:t>
-            </w:r>
-          </w:p>
-        </w:tc>
-        <w:tc>
-          <w:tcPr>
-            <w:tcW w:w="1383" w:type="dxa"/>
-            <w:vAlign w:val="center"/>
-          </w:tcPr>
-          <w:p>
-            <w:pPr>
-              <w:jc w:val="center"/>
-              <w:rPr>
-                <w:rFonts w:ascii="Times New Roman" w:hAnsi="Times New Roman" w:cs="Times New Roman"/>
-                <w:sz w:val="18"/>
-                <w:szCs w:val="18"/>
-              </w:rPr>
-            </w:pPr>
-            <w:r>
-              <w:rPr>
-                <w:rFonts w:ascii="Times New Roman" w:hAnsi="Times New Roman" w:cs="Times New Roman"/>
-                <w:sz w:val="18"/>
-                <w:szCs w:val="18"/>
-              </w:rPr>
-              <w:t>–</w:t>
-            </w:r>
-          </w:p>
-        </w:tc>
-        <w:tc>
-          <w:tcPr>
-            <w:tcW w:w="1617" w:type="dxa"/>
-            <w:vAlign w:val="center"/>
-          </w:tcPr>
-          <w:p>
-            <w:pPr>
-              <w:jc w:val="center"/>
-              <w:rPr>
-                <w:rFonts w:ascii="Times New Roman" w:hAnsi="Times New Roman" w:cs="Times New Roman"/>
-                <w:sz w:val="18"/>
-                <w:szCs w:val="18"/>
-              </w:rPr>
-            </w:pPr>
-            <w:r>
-              <w:rPr>
-                <w:rFonts w:ascii="Times New Roman" w:hAnsi="Times New Roman" w:cs="Times New Roman"/>
-                <w:sz w:val="18"/>
-                <w:szCs w:val="18"/>
-              </w:rPr>
-              <w:t>–</w:t>
-            </w:r>
-          </w:p>
-        </w:tc>
-      </w:tr>
-      <w:tr>
-        <w:tc>
-          <w:tcPr>
-            <w:tcW w:w="1174" w:type="dxa"/>
-            <w:vAlign w:val="center"/>
-          </w:tcPr>
-          <w:p>
-            <w:pPr>
-              <w:jc w:val="center"/>
-              <w:rPr>
-                <w:rFonts w:ascii="Times New Roman" w:hAnsi="Times New Roman" w:cs="Times New Roman"/>
-                <w:sz w:val="16"/>
-                <w:szCs w:val="16"/>
-              </w:rPr>
-            </w:pPr>
-            <w:proofErr w:type="spellStart"/>
-            <w:r>
-              <w:rPr>
-                <w:rFonts w:ascii="Times New Roman" w:hAnsi="Times New Roman" w:cs="Times New Roman"/>
-                <w:sz w:val="16"/>
-                <w:szCs w:val="16"/>
-              </w:rPr>
-              <w:t>V_</w:t>
-            </w:r>
-            <w:r>
-              <w:rPr>
-                <w:rFonts w:ascii="Times New Roman" w:hAnsi="Times New Roman" w:cs="Times New Roman"/>
-                <w:sz w:val="16"/>
-                <w:szCs w:val="16"/>
-              </w:rPr>
-              <w:t>P</w:t>
-            </w:r>
-            <w:r>
-              <w:rPr>
-                <w:rFonts w:ascii="Times New Roman" w:hAnsi="Times New Roman" w:cs="Times New Roman"/>
-                <w:sz w:val="16"/>
-                <w:szCs w:val="16"/>
-              </w:rPr>
-              <w:t>acing</w:t>
-            </w:r>
-            <w:proofErr w:type="spellEnd"/>
-          </w:p>
-        </w:tc>
-        <w:tc>
-          <w:tcPr>
-            <w:tcW w:w="664" w:type="dxa"/>
-            <w:vAlign w:val="center"/>
-          </w:tcPr>
-          <w:p>
-            <w:pPr>
-              <w:jc w:val="center"/>
-              <w:rPr>
-                <w:rFonts w:ascii="Times New Roman" w:hAnsi="Times New Roman" w:cs="Times New Roman"/>
-                <w:sz w:val="18"/>
-                <w:szCs w:val="18"/>
-              </w:rPr>
-            </w:pPr>
-            <w:r>
-              <w:rPr>
-                <w:rFonts w:ascii="Times New Roman" w:hAnsi="Times New Roman" w:cs="Times New Roman"/>
-                <w:sz w:val="18"/>
-                <w:szCs w:val="18"/>
-              </w:rPr>
-              <w:t>–</w:t>
-            </w:r>
-          </w:p>
-        </w:tc>
-        <w:tc>
-          <w:tcPr>
-            <w:tcW w:w="748" w:type="dxa"/>
-            <w:vAlign w:val="center"/>
-          </w:tcPr>
-          <w:p>
-            <w:pPr>
-              <w:jc w:val="center"/>
-              <w:rPr>
-                <w:rFonts w:ascii="Times New Roman" w:hAnsi="Times New Roman" w:cs="Times New Roman"/>
-                <w:sz w:val="18"/>
-                <w:szCs w:val="18"/>
-              </w:rPr>
-            </w:pPr>
-            <w:r>
-              <w:rPr>
-                <w:rFonts w:ascii="Times New Roman" w:hAnsi="Times New Roman" w:cs="Times New Roman"/>
-                <w:sz w:val="18"/>
-                <w:szCs w:val="18"/>
-              </w:rPr>
-              <w:t>–</w:t>
-            </w:r>
-          </w:p>
-        </w:tc>
-        <w:tc>
-          <w:tcPr>
-            <w:tcW w:w="1453" w:type="dxa"/>
-            <w:vAlign w:val="center"/>
-          </w:tcPr>
-          <w:p>
-            <w:pPr>
-              <w:jc w:val="center"/>
-              <w:rPr>
-                <w:rFonts w:ascii="Times New Roman" w:hAnsi="Times New Roman" w:cs="Times New Roman"/>
-                <w:sz w:val="18"/>
-                <w:szCs w:val="18"/>
-              </w:rPr>
-            </w:pPr>
-            <w:r>
-              <w:rPr>
-                <w:rFonts w:ascii="Times New Roman" w:hAnsi="Times New Roman" w:cs="Times New Roman"/>
-                <w:sz w:val="18"/>
-                <w:szCs w:val="18"/>
-              </w:rPr>
-              <w:t>–</w:t>
-            </w:r>
-          </w:p>
-        </w:tc>
-        <w:tc>
-          <w:tcPr>
-            <w:tcW w:w="1088" w:type="dxa"/>
-            <w:vAlign w:val="center"/>
-          </w:tcPr>
-          <w:p>
-            <w:pPr>
-              <w:jc w:val="center"/>
-              <w:rPr>
-                <w:rFonts w:ascii="Times New Roman" w:hAnsi="Times New Roman" w:cs="Times New Roman"/>
-                <w:sz w:val="18"/>
-                <w:szCs w:val="18"/>
-              </w:rPr>
-            </w:pPr>
-            <w:r>
-              <w:rPr>
-                <w:rFonts w:ascii="Times New Roman" w:hAnsi="Times New Roman" w:cs="Times New Roman"/>
-                <w:sz w:val="18"/>
-                <w:szCs w:val="18"/>
-              </w:rPr>
-              <w:t>–</w:t>
-            </w:r>
-          </w:p>
-        </w:tc>
-        <w:tc>
-          <w:tcPr>
-            <w:tcW w:w="1213" w:type="dxa"/>
-            <w:vAlign w:val="center"/>
-          </w:tcPr>
-          <w:p>
-            <w:pPr>
-              <w:jc w:val="center"/>
-              <w:rPr>
-                <w:rFonts w:ascii="Times New Roman" w:hAnsi="Times New Roman" w:cs="Times New Roman"/>
-                <w:sz w:val="18"/>
-                <w:szCs w:val="18"/>
-              </w:rPr>
-            </w:pPr>
-            <w:r>
-              <w:rPr>
-                <w:rFonts w:ascii="Times New Roman" w:hAnsi="Times New Roman" w:cs="Times New Roman"/>
-                <w:sz w:val="18"/>
-                <w:szCs w:val="18"/>
-              </w:rPr>
-              <w:t>–</w:t>
-            </w:r>
-          </w:p>
-        </w:tc>
-        <w:tc>
-          <w:tcPr>
-            <w:tcW w:w="1383" w:type="dxa"/>
-            <w:vAlign w:val="center"/>
-          </w:tcPr>
-          <w:p>
-            <w:pPr>
-              <w:jc w:val="center"/>
-              <w:rPr>
-                <w:rFonts w:ascii="Times New Roman" w:hAnsi="Times New Roman" w:cs="Times New Roman"/>
-                <w:sz w:val="18"/>
-                <w:szCs w:val="18"/>
-              </w:rPr>
-            </w:pPr>
-            <w:r>
-              <w:rPr>
-                <w:rFonts w:ascii="Times New Roman" w:hAnsi="Times New Roman" w:cs="Times New Roman"/>
-                <w:sz w:val="18"/>
-                <w:szCs w:val="18"/>
-              </w:rPr>
-              <w:t>–</w:t>
-            </w:r>
-          </w:p>
-        </w:tc>
-        <w:tc>
-          <w:tcPr>
-            <w:tcW w:w="1617" w:type="dxa"/>
-            <w:vAlign w:val="center"/>
-          </w:tcPr>
-          <w:p>
-            <w:pPr>
-              <w:jc w:val="center"/>
-              <w:rPr>
-                <w:rFonts w:ascii="Times New Roman" w:hAnsi="Times New Roman" w:cs="Times New Roman"/>
-                <w:sz w:val="18"/>
-                <w:szCs w:val="18"/>
-              </w:rPr>
-            </w:pPr>
+              <w:t>t=p_vent</w:t>
+            </w:r>
             <w:r>
               <w:rPr>
                 <w:rFonts w:ascii="Times New Roman" w:hAnsi="Times New Roman" w:cs="Times New Roman"/>
                 <w:sz w:val="15"/>
                 <w:szCs w:val="15"/>
               </w:rPr>
-              <w:t>t=</w:t>
-            </w:r>
-            <w:proofErr w:type="spellStart"/>
+              <w:t>ricularP</w:t>
+            </w:r>
             <w:r>
               <w:rPr>
                 <w:rFonts w:ascii="Times New Roman" w:hAnsi="Times New Roman" w:cs="Times New Roman"/>
                 <w:sz w:val="15"/>
                 <w:szCs w:val="15"/>
               </w:rPr>
-              <w:t>p_vent</w:t>
+              <w:t>ulse</w:t>
             </w:r>
             <w:r>
               <w:rPr>
@@ -7235,7 +7463,7 @@
                 <w:sz w:val="15"/>
                 <w:szCs w:val="15"/>
               </w:rPr>
-              <w:t>ricularP</w:t>
+              <w:t>W</w:t>
             </w:r>
             <w:r>
               <w:rPr>
@@ -7243,25 +7471,8 @@
                 <w:sz w:val="15"/>
                 <w:szCs w:val="15"/>
               </w:rPr>
-              <w:t>ulse</w:t>
-            </w:r>
-            <w:r>
-              <w:rPr>
-                <w:rFonts w:ascii="Times New Roman" w:hAnsi="Times New Roman" w:cs="Times New Roman"/>
-                <w:sz w:val="15"/>
-                <w:szCs w:val="15"/>
-              </w:rPr>
-              <w:t>W</w:t>
-            </w:r>
-            <w:r>
-              <w:rPr>
-                <w:rFonts w:ascii="Times New Roman" w:hAnsi="Times New Roman" w:cs="Times New Roman"/>
-                <w:sz w:val="15"/>
-                <w:szCs w:val="15"/>
-              </w:rPr>
               <w:t>idth</w:t>
             </w:r>
-            <w:proofErr w:type="spellEnd"/>
           </w:p>
         </w:tc>
       </w:tr>
@@ -7550,6 +7761,7 @@
                 <w:b/>
                 <w:bCs/>
               </w:rPr>
+              <w:lastRenderedPageBreak/>
               <w:t>State</w:t>
             </w:r>
           </w:p>
@@ -7733,14 +7945,12 @@
                 <w:rFonts w:ascii="Times New Roman" w:hAnsi="Times New Roman" w:cs="Times New Roman"/>
               </w:rPr>
             </w:pPr>
-            <w:proofErr w:type="spellStart"/>
             <w:r>
               <w:rPr>
                 <w:rFonts w:ascii="Times New Roman" w:hAnsi="Times New Roman" w:cs="Times New Roman"/>
               </w:rPr>
               <w:t>A_Pacing</w:t>
             </w:r>
-            <w:proofErr w:type="spellEnd"/>
           </w:p>
         </w:tc>
         <w:tc>
@@ -7835,14 +8045,12 @@
                 <w:rFonts w:ascii="Times New Roman" w:hAnsi="Times New Roman" w:cs="Times New Roman"/>
               </w:rPr>
             </w:pPr>
-            <w:proofErr w:type="spellStart"/>
             <w:r>
               <w:rPr>
                 <w:rFonts w:ascii="Times New Roman" w:hAnsi="Times New Roman" w:cs="Times New Roman"/>
               </w:rPr>
               <w:t>V_Pacing</w:t>
             </w:r>
-            <w:proofErr w:type="spellEnd"/>
           </w:p>
         </w:tc>
         <w:tc>
@@ -7963,7 +8171,6 @@
           <w:sz w:val="20"/>
           <w:szCs w:val="20"/>
         </w:rPr>
-        <w:lastRenderedPageBreak/>
         <w:t>Future Changes</w:t>
       </w:r>
     </w:p>
@@ -8042,7 +8249,6 @@
           <w:szCs w:val="20"/>
         </w:rPr>
       </w:pPr>
-      <w:proofErr w:type="spellStart"/>
       <w:r>
         <w:rPr>
           <w:rFonts w:ascii="Times New Roman" w:hAnsi="Times New Roman" w:cs="Times New Roman"/>
@@ -8063,7 +8269,6 @@
         </w:rPr>
         <w:t>w</w:t>
       </w:r>
-      <w:proofErr w:type="spellEnd"/>
     </w:p>
     <w:p>
       <w:pPr>
@@ -8229,26 +8434,16 @@
             <w:pPr>
               <w:jc w:val="center"/>
             </w:pPr>
-            <w:proofErr w:type="spellStart"/>
-            <w:r>
-              <w:t>p_pacingMode</w:t>
-            </w:r>
-            <w:proofErr w:type="spellEnd"/>
-            <w:r>
-              <w:t>: AOO</w:t>
-            </w:r>
-          </w:p>
-          <w:p>
-            <w:pPr>
-              <w:jc w:val="center"/>
-            </w:pPr>
-            <w:proofErr w:type="spellStart"/>
-            <w:r>
-              <w:t>p_lowrateinterval</w:t>
-            </w:r>
-            <w:proofErr w:type="spellEnd"/>
-            <w:r>
-              <w:t>: 60 BPM</w:t>
+            <w:r>
+              <w:t>p_pacingMode: AOO</w:t>
+            </w:r>
+          </w:p>
+          <w:p>
+            <w:pPr>
+              <w:jc w:val="center"/>
+            </w:pPr>
+            <w:r>
+              <w:t>p_lowrateinterval: 60 BPM</w:t>
             </w:r>
           </w:p>
         </w:tc>
@@ -8305,26 +8500,16 @@
             <w:pPr>
               <w:jc w:val="center"/>
             </w:pPr>
-            <w:proofErr w:type="spellStart"/>
-            <w:r>
-              <w:t>p_pacingMode</w:t>
-            </w:r>
-            <w:proofErr w:type="spellEnd"/>
-            <w:r>
-              <w:t>: VOO</w:t>
-            </w:r>
-          </w:p>
-          <w:p>
-            <w:pPr>
-              <w:jc w:val="center"/>
-            </w:pPr>
-            <w:proofErr w:type="spellStart"/>
-            <w:r>
-              <w:t>p_lowrateinterval</w:t>
-            </w:r>
-            <w:proofErr w:type="spellEnd"/>
-            <w:r>
-              <w:t>: 60 BPM</w:t>
+            <w:r>
+              <w:t>p_pacingMode: VOO</w:t>
+            </w:r>
+          </w:p>
+          <w:p>
+            <w:pPr>
+              <w:jc w:val="center"/>
+            </w:pPr>
+            <w:r>
+              <w:t>p_lowrateinterval: 60 BPM</w:t>
             </w:r>
           </w:p>
         </w:tc>
@@ -8968,14 +9153,12 @@
                 <w:szCs w:val="20"/>
               </w:rPr>
             </w:pPr>
-            <w:proofErr w:type="spellStart"/>
             <w:r>
               <w:rPr>
                 <w:rFonts w:ascii="Times New Roman" w:hAnsi="Times New Roman" w:cs="Times New Roman"/>
               </w:rPr>
               <w:t>p_pacingMode</w:t>
             </w:r>
-            <w:proofErr w:type="spellEnd"/>
           </w:p>
         </w:tc>
         <w:tc>
@@ -9039,14 +9222,12 @@
                 <w:szCs w:val="20"/>
               </w:rPr>
             </w:pPr>
-            <w:proofErr w:type="spellStart"/>
             <w:r>
               <w:rPr>
                 <w:rFonts w:ascii="Times New Roman" w:hAnsi="Times New Roman" w:cs="Times New Roman"/>
               </w:rPr>
               <w:t>p_ventricularPulseAmplitude</w:t>
             </w:r>
-            <w:proofErr w:type="spellEnd"/>
           </w:p>
         </w:tc>
         <w:tc>
@@ -9110,14 +9291,12 @@
                 <w:szCs w:val="20"/>
               </w:rPr>
             </w:pPr>
-            <w:proofErr w:type="spellStart"/>
             <w:r>
               <w:rPr>
                 <w:rFonts w:ascii="Times New Roman" w:hAnsi="Times New Roman" w:cs="Times New Roman"/>
               </w:rPr>
               <w:t>p_atrialAmplitude</w:t>
             </w:r>
-            <w:proofErr w:type="spellEnd"/>
           </w:p>
         </w:tc>
         <w:tc>
@@ -9227,7 +9406,6 @@
                 <w:sz w:val="20"/>
                 <w:szCs w:val="20"/>
               </w:rPr>
-              <w:lastRenderedPageBreak/>
               <w:t>Name</w:t>
             </w:r>
           </w:p>
@@ -9524,7 +9702,6 @@
                 <w:iCs/>
               </w:rPr>
             </w:pPr>
-            <w:proofErr w:type="spellStart"/>
             <w:r>
               <w:rPr>
                 <w:rFonts w:ascii="Times New Roman" w:hAnsi="Times New Roman" w:cs="Times New Roman"/>
@@ -9534,7 +9711,6 @@
               </w:rPr>
               <w:t>p_Pacingmode</w:t>
             </w:r>
-            <w:proofErr w:type="spellEnd"/>
           </w:p>
         </w:tc>
         <w:tc>
@@ -9784,14 +9960,12 @@
                 <w:iCs/>
               </w:rPr>
             </w:pPr>
-            <w:proofErr w:type="spellStart"/>
             <w:r>
               <w:rPr>
                 <w:rFonts w:ascii="Times New Roman" w:hAnsi="Times New Roman" w:cs="Times New Roman"/>
               </w:rPr>
               <w:t>p_atrialAmplitude</w:t>
             </w:r>
-            <w:proofErr w:type="spellEnd"/>
             <w:r>
               <w:rPr>
                 <w:rFonts w:ascii="Times New Roman" w:hAnsi="Times New Roman" w:cs="Times New Roman"/>
@@ -9904,14 +10078,12 @@
                 <w:iCs/>
               </w:rPr>
             </w:pPr>
-            <w:proofErr w:type="spellStart"/>
             <w:r>
               <w:rPr>
                 <w:rFonts w:ascii="Times New Roman" w:hAnsi="Times New Roman" w:cs="Times New Roman"/>
               </w:rPr>
               <w:t>p_ventricularPulseAmplitude</w:t>
             </w:r>
-            <w:proofErr w:type="spellEnd"/>
             <w:r>
               <w:rPr>
                 <w:rFonts w:ascii="Times New Roman" w:hAnsi="Times New Roman" w:cs="Times New Roman"/>
@@ -10032,7 +10204,6 @@
           <w:i/>
         </w:rPr>
       </w:pPr>
-      <w:proofErr w:type="spellStart"/>
       <w:r>
         <w:rPr>
           <w:rFonts w:ascii="Times New Roman" w:hAnsi="Times New Roman" w:cs="Times New Roman"/>
@@ -10040,7 +10211,6 @@
         </w:rPr>
         <w:t>Stateflow</w:t>
       </w:r>
-      <w:proofErr w:type="spellEnd"/>
     </w:p>
     <w:p>
       <w:pPr>
@@ -10213,7 +10383,6 @@
                 <w:rFonts w:ascii="Times New Roman" w:hAnsi="Times New Roman" w:cs="Times New Roman"/>
               </w:rPr>
             </w:pPr>
-            <w:proofErr w:type="spellStart"/>
             <w:r>
               <w:rPr>
                 <w:rFonts w:ascii="Times New Roman" w:hAnsi="Times New Roman" w:cs="Times New Roman"/>
@@ -10230,24 +10399,16 @@
               <w:rPr>
                 <w:rFonts w:ascii="Times New Roman" w:hAnsi="Times New Roman" w:cs="Times New Roman"/>
               </w:rPr>
-              <w:t>mode</w:t>
-            </w:r>
-            <w:proofErr w:type="spellEnd"/>
-            <w:r>
-              <w:rPr>
-                <w:rFonts w:ascii="Times New Roman" w:hAnsi="Times New Roman" w:cs="Times New Roman"/>
-              </w:rPr>
-              <w:t>: AAI</w:t>
-            </w:r>
-          </w:p>
-          <w:p>
-            <w:pPr>
-              <w:jc w:val="center"/>
-              <w:rPr>
-                <w:rFonts w:ascii="Times New Roman" w:hAnsi="Times New Roman" w:cs="Times New Roman"/>
-              </w:rPr>
-            </w:pPr>
-            <w:proofErr w:type="spellStart"/>
+              <w:t>mode: AAI</w:t>
+            </w:r>
+          </w:p>
+          <w:p>
+            <w:pPr>
+              <w:jc w:val="center"/>
+              <w:rPr>
+                <w:rFonts w:ascii="Times New Roman" w:hAnsi="Times New Roman" w:cs="Times New Roman"/>
+              </w:rPr>
+            </w:pPr>
             <w:r>
               <w:rPr>
                 <w:rFonts w:ascii="Times New Roman" w:hAnsi="Times New Roman" w:cs="Times New Roman"/>
@@ -10260,7 +10421,6 @@
               </w:rPr>
               <w:t>Interval</w:t>
             </w:r>
-            <w:proofErr w:type="spellEnd"/>
             <w:r>
               <w:rPr>
                 <w:rFonts w:ascii="Times New Roman" w:hAnsi="Times New Roman" w:cs="Times New Roman"/>
@@ -10279,16 +10439,8 @@
               <w:rPr>
                 <w:rFonts w:ascii="Times New Roman" w:hAnsi="Times New Roman" w:cs="Times New Roman"/>
               </w:rPr>
-              <w:t xml:space="preserve">Atrium PW: 10.0 </w:t>
-            </w:r>
-            <w:proofErr w:type="spellStart"/>
-            <w:r>
-              <w:rPr>
-                <w:rFonts w:ascii="Times New Roman" w:hAnsi="Times New Roman" w:cs="Times New Roman"/>
-              </w:rPr>
-              <w:t>ms</w:t>
-            </w:r>
-            <w:proofErr w:type="spellEnd"/>
+              <w:t>Atrium PW: 10.0 ms</w:t>
+            </w:r>
           </w:p>
           <w:p>
             <w:pPr>
@@ -10379,7 +10531,6 @@
                 <w:rFonts w:ascii="Times New Roman" w:hAnsi="Times New Roman" w:cs="Times New Roman"/>
               </w:rPr>
             </w:pPr>
-            <w:proofErr w:type="spellStart"/>
             <w:r>
               <w:rPr>
                 <w:rFonts w:ascii="Times New Roman" w:hAnsi="Times New Roman" w:cs="Times New Roman"/>
@@ -10396,28 +10547,21 @@
               <w:rPr>
                 <w:rFonts w:ascii="Times New Roman" w:hAnsi="Times New Roman" w:cs="Times New Roman"/>
               </w:rPr>
-              <w:t>mode</w:t>
-            </w:r>
-            <w:proofErr w:type="spellEnd"/>
-            <w:r>
-              <w:rPr>
-                <w:rFonts w:ascii="Times New Roman" w:hAnsi="Times New Roman" w:cs="Times New Roman"/>
-              </w:rPr>
-              <w:t>: VVI</w:t>
-            </w:r>
-          </w:p>
-          <w:p>
-            <w:pPr>
-              <w:jc w:val="center"/>
-              <w:rPr>
-                <w:rFonts w:ascii="Times New Roman" w:hAnsi="Times New Roman" w:cs="Times New Roman"/>
-              </w:rPr>
-            </w:pPr>
-            <w:proofErr w:type="spellStart"/>
-            <w:r>
-              <w:rPr>
-                <w:rFonts w:ascii="Times New Roman" w:hAnsi="Times New Roman" w:cs="Times New Roman"/>
-              </w:rPr>
+              <w:t>mode: VVI</w:t>
+            </w:r>
+          </w:p>
+          <w:p>
+            <w:pPr>
+              <w:jc w:val="center"/>
+              <w:rPr>
+                <w:rFonts w:ascii="Times New Roman" w:hAnsi="Times New Roman" w:cs="Times New Roman"/>
+              </w:rPr>
+            </w:pPr>
+            <w:r>
+              <w:rPr>
+                <w:rFonts w:ascii="Times New Roman" w:hAnsi="Times New Roman" w:cs="Times New Roman"/>
+              </w:rPr>
+              <w:lastRenderedPageBreak/>
               <w:t>p_low</w:t>
             </w:r>
             <w:r>
@@ -10426,7 +10570,6 @@
               </w:rPr>
               <w:t>rateInterval</w:t>
             </w:r>
-            <w:proofErr w:type="spellEnd"/>
             <w:r>
               <w:rPr>
                 <w:rFonts w:ascii="Times New Roman" w:hAnsi="Times New Roman" w:cs="Times New Roman"/>
@@ -10445,16 +10588,8 @@
               <w:rPr>
                 <w:rFonts w:ascii="Times New Roman" w:hAnsi="Times New Roman" w:cs="Times New Roman"/>
               </w:rPr>
-              <w:t xml:space="preserve">Ventricle PW: 10.0 </w:t>
-            </w:r>
-            <w:proofErr w:type="spellStart"/>
-            <w:r>
-              <w:rPr>
-                <w:rFonts w:ascii="Times New Roman" w:hAnsi="Times New Roman" w:cs="Times New Roman"/>
-              </w:rPr>
-              <w:t>ms</w:t>
-            </w:r>
-            <w:proofErr w:type="spellEnd"/>
+              <w:t>Ventricle PW: 10.0 ms</w:t>
+            </w:r>
           </w:p>
           <w:p>
             <w:pPr>
@@ -10487,6 +10622,7 @@
               <w:rPr>
                 <w:rFonts w:ascii="Times New Roman" w:hAnsi="Times New Roman" w:cs="Times New Roman"/>
               </w:rPr>
+              <w:lastRenderedPageBreak/>
               <w:t>No pacing</w:t>
             </w:r>
           </w:p>

</xml_diff>